<commit_message>
Update Simpsons Image Detection - Sprint 4 Week2 - Abstract Included.docx
</commit_message>
<xml_diff>
--- a/Simpsons Image Detection - Sprint 4 Week2 - Abstract Included.docx
+++ b/Simpsons Image Detection - Sprint 4 Week2 - Abstract Included.docx
@@ -192,7 +192,6 @@
           <w:szCs w:val="36"/>
         </w:rPr>
       </w:pPr>
-      <w:proofErr w:type="spellStart"/>
       <w:r>
         <w:rPr>
           <w:rFonts w:ascii="Times New Roman" w:eastAsia="Times New Roman" w:hAnsi="Times New Roman" w:cs="Times New Roman"/>
@@ -200,19 +199,20 @@
           <w:sz w:val="36"/>
           <w:szCs w:val="36"/>
         </w:rPr>
-        <w:t>Yinchen</w:t>
-      </w:r>
-      <w:proofErr w:type="spellEnd"/>
-      <w:r>
+        <w:t>Yinchen Niu</w:t>
+      </w:r>
+    </w:p>
+    <w:p>
+      <w:pPr>
+        <w:spacing w:after="0" w:line="288" w:lineRule="auto"/>
+        <w:jc w:val="center"/>
         <w:rPr>
           <w:rFonts w:ascii="Times New Roman" w:eastAsia="Times New Roman" w:hAnsi="Times New Roman" w:cs="Times New Roman"/>
           <w:bCs/>
           <w:sz w:val="36"/>
           <w:szCs w:val="36"/>
         </w:rPr>
-        <w:t xml:space="preserve"> </w:t>
-      </w:r>
-      <w:proofErr w:type="spellStart"/>
+      </w:pPr>
       <w:r>
         <w:rPr>
           <w:rFonts w:ascii="Times New Roman" w:eastAsia="Times New Roman" w:hAnsi="Times New Roman" w:cs="Times New Roman"/>
@@ -220,40 +220,7 @@
           <w:sz w:val="36"/>
           <w:szCs w:val="36"/>
         </w:rPr>
-        <w:t>Niu</w:t>
-      </w:r>
-      <w:proofErr w:type="spellEnd"/>
-    </w:p>
-    <w:p>
-      <w:pPr>
-        <w:spacing w:after="0" w:line="288" w:lineRule="auto"/>
-        <w:jc w:val="center"/>
-        <w:rPr>
-          <w:rFonts w:ascii="Times New Roman" w:eastAsia="Times New Roman" w:hAnsi="Times New Roman" w:cs="Times New Roman"/>
-          <w:bCs/>
-          <w:sz w:val="36"/>
-          <w:szCs w:val="36"/>
-        </w:rPr>
-      </w:pPr>
-      <w:proofErr w:type="spellStart"/>
-      <w:r>
-        <w:rPr>
-          <w:rFonts w:ascii="Times New Roman" w:eastAsia="Times New Roman" w:hAnsi="Times New Roman" w:cs="Times New Roman"/>
-          <w:bCs/>
-          <w:sz w:val="36"/>
-          <w:szCs w:val="36"/>
-        </w:rPr>
-        <w:t>Zegang</w:t>
-      </w:r>
-      <w:proofErr w:type="spellEnd"/>
-      <w:r>
-        <w:rPr>
-          <w:rFonts w:ascii="Times New Roman" w:eastAsia="Times New Roman" w:hAnsi="Times New Roman" w:cs="Times New Roman"/>
-          <w:bCs/>
-          <w:sz w:val="36"/>
-          <w:szCs w:val="36"/>
-        </w:rPr>
-        <w:t xml:space="preserve"> Liu </w:t>
+        <w:t xml:space="preserve">Zegang Liu </w:t>
       </w:r>
     </w:p>
     <w:p>
@@ -3593,10 +3560,32 @@
             <w:sz w:val="24"/>
             <w:szCs w:val="24"/>
           </w:rPr>
-          <w:t xml:space="preserve"> detection in self-driving cars,</w:t>
+          <w:t xml:space="preserve"> detection in self-driving cars</w:t>
         </w:r>
       </w:ins>
-      <w:ins w:id="17" w:author="mprasad4" w:date="2019-07-21T21:02:00Z">
+      <w:ins w:id="17" w:author="mprasad4" w:date="2019-07-23T17:25:00Z">
+        <w:r>
+          <w:rPr>
+            <w:rFonts w:ascii="Times New Roman" w:hAnsi="Times New Roman" w:cs="Times New Roman"/>
+            <w:sz w:val="24"/>
+            <w:szCs w:val="24"/>
+          </w:rPr>
+          <w:t xml:space="preserve"> built by the Automobile industry</w:t>
+        </w:r>
+      </w:ins>
+      <w:bookmarkStart w:id="18" w:name="_GoBack"/>
+      <w:bookmarkEnd w:id="18"/>
+      <w:ins w:id="19" w:author="mprasad4" w:date="2019-07-21T21:00:00Z">
+        <w:r>
+          <w:rPr>
+            <w:rFonts w:ascii="Times New Roman" w:hAnsi="Times New Roman" w:cs="Times New Roman"/>
+            <w:sz w:val="24"/>
+            <w:szCs w:val="24"/>
+          </w:rPr>
+          <w:t>,</w:t>
+        </w:r>
+      </w:ins>
+      <w:ins w:id="20" w:author="mprasad4" w:date="2019-07-21T21:02:00Z">
         <w:r>
           <w:rPr>
             <w:rFonts w:ascii="Times New Roman" w:hAnsi="Times New Roman" w:cs="Times New Roman"/>
@@ -3606,7 +3595,7 @@
           <w:t xml:space="preserve"> automated </w:t>
         </w:r>
       </w:ins>
-      <w:ins w:id="18" w:author="mprasad4" w:date="2019-07-21T21:03:00Z">
+      <w:ins w:id="21" w:author="mprasad4" w:date="2019-07-21T21:03:00Z">
         <w:r>
           <w:rPr>
             <w:rFonts w:ascii="Times New Roman" w:hAnsi="Times New Roman" w:cs="Times New Roman"/>
@@ -3621,10 +3610,20 @@
             <w:sz w:val="24"/>
             <w:szCs w:val="24"/>
           </w:rPr>
-          <w:t>properties based on object detection</w:t>
+          <w:t xml:space="preserve">properties </w:t>
         </w:r>
       </w:ins>
-      <w:ins w:id="19" w:author="mprasad4" w:date="2019-07-21T21:04:00Z">
+      <w:ins w:id="22" w:author="mprasad4" w:date="2019-07-23T17:25:00Z">
+        <w:r>
+          <w:rPr>
+            <w:rFonts w:ascii="Times New Roman" w:hAnsi="Times New Roman" w:cs="Times New Roman"/>
+            <w:sz w:val="24"/>
+            <w:szCs w:val="24"/>
+          </w:rPr>
+          <w:t>in the Real Estate industry</w:t>
+        </w:r>
+      </w:ins>
+      <w:ins w:id="23" w:author="mprasad4" w:date="2019-07-21T21:04:00Z">
         <w:r>
           <w:rPr>
             <w:rFonts w:ascii="Times New Roman" w:hAnsi="Times New Roman" w:cs="Times New Roman"/>
@@ -3634,7 +3633,7 @@
           <w:t xml:space="preserve">, are </w:t>
         </w:r>
       </w:ins>
-      <w:ins w:id="20" w:author="mprasad4" w:date="2019-07-21T21:06:00Z">
+      <w:ins w:id="24" w:author="mprasad4" w:date="2019-07-21T21:06:00Z">
         <w:r>
           <w:rPr>
             <w:rFonts w:ascii="Times New Roman" w:hAnsi="Times New Roman" w:cs="Times New Roman"/>
@@ -3644,7 +3643,7 @@
           <w:t xml:space="preserve">just </w:t>
         </w:r>
       </w:ins>
-      <w:ins w:id="21" w:author="mprasad4" w:date="2019-07-21T21:04:00Z">
+      <w:ins w:id="25" w:author="mprasad4" w:date="2019-07-21T21:04:00Z">
         <w:r>
           <w:rPr>
             <w:rFonts w:ascii="Times New Roman" w:hAnsi="Times New Roman" w:cs="Times New Roman"/>
@@ -3654,7 +3653,7 @@
           <w:t>some examples of the varied types of applications for this</w:t>
         </w:r>
       </w:ins>
-      <w:ins w:id="22" w:author="mprasad4" w:date="2019-07-21T21:06:00Z">
+      <w:ins w:id="26" w:author="mprasad4" w:date="2019-07-21T21:06:00Z">
         <w:r>
           <w:rPr>
             <w:rFonts w:ascii="Times New Roman" w:hAnsi="Times New Roman" w:cs="Times New Roman"/>
@@ -3664,7 +3663,7 @@
           <w:t xml:space="preserve"> cutting edge</w:t>
         </w:r>
       </w:ins>
-      <w:ins w:id="23" w:author="mprasad4" w:date="2019-07-21T21:04:00Z">
+      <w:ins w:id="27" w:author="mprasad4" w:date="2019-07-21T21:04:00Z">
         <w:r>
           <w:rPr>
             <w:rFonts w:ascii="Times New Roman" w:hAnsi="Times New Roman" w:cs="Times New Roman"/>
@@ -3678,13 +3677,13 @@
     <w:p>
       <w:pPr>
         <w:rPr>
-          <w:ins w:id="24" w:author="mprasad4" w:date="2019-07-21T21:17:00Z"/>
-          <w:rFonts w:ascii="Times New Roman" w:hAnsi="Times New Roman" w:cs="Times New Roman"/>
-          <w:sz w:val="24"/>
-          <w:szCs w:val="24"/>
-        </w:rPr>
-      </w:pPr>
-      <w:del w:id="25" w:author="mprasad4" w:date="2019-07-21T21:06:00Z">
+          <w:ins w:id="28" w:author="mprasad4" w:date="2019-07-21T21:17:00Z"/>
+          <w:rFonts w:ascii="Times New Roman" w:hAnsi="Times New Roman" w:cs="Times New Roman"/>
+          <w:sz w:val="24"/>
+          <w:szCs w:val="24"/>
+        </w:rPr>
+      </w:pPr>
+      <w:del w:id="29" w:author="mprasad4" w:date="2019-07-21T21:06:00Z">
         <w:r>
           <w:rPr>
             <w:rFonts w:ascii="Times New Roman" w:hAnsi="Times New Roman" w:cs="Times New Roman"/>
@@ -3694,7 +3693,7 @@
           <w:delText xml:space="preserve">achieving ever-growing importance </w:delText>
         </w:r>
       </w:del>
-      <w:del w:id="26" w:author="mprasad4" w:date="2019-07-21T20:57:00Z">
+      <w:del w:id="30" w:author="mprasad4" w:date="2019-07-21T20:57:00Z">
         <w:r>
           <w:rPr>
             <w:rFonts w:ascii="Times New Roman" w:hAnsi="Times New Roman" w:cs="Times New Roman"/>
@@ -3704,7 +3703,7 @@
           <w:delText>in adopting safety measures, automizing tasks, and catering to consumer needs throughout society</w:delText>
         </w:r>
       </w:del>
-      <w:del w:id="27" w:author="mprasad4" w:date="2019-07-21T21:06:00Z">
+      <w:del w:id="31" w:author="mprasad4" w:date="2019-07-21T21:06:00Z">
         <w:r>
           <w:rPr>
             <w:rFonts w:ascii="Times New Roman" w:hAnsi="Times New Roman" w:cs="Times New Roman"/>
@@ -3722,7 +3721,7 @@
         </w:rPr>
         <w:t>Utilizing the popular</w:t>
       </w:r>
-      <w:del w:id="28" w:author="mprasad4" w:date="2019-07-21T21:25:00Z">
+      <w:del w:id="32" w:author="mprasad4" w:date="2019-07-21T21:25:00Z">
         <w:r>
           <w:rPr>
             <w:rFonts w:ascii="Times New Roman" w:hAnsi="Times New Roman" w:cs="Times New Roman"/>
@@ -3740,7 +3739,7 @@
         </w:rPr>
         <w:t xml:space="preserve"> 30-season show The Simpsons, this project </w:t>
       </w:r>
-      <w:ins w:id="29" w:author="mprasad4" w:date="2019-07-21T21:22:00Z">
+      <w:ins w:id="33" w:author="mprasad4" w:date="2019-07-21T21:22:00Z">
         <w:r>
           <w:rPr>
             <w:rFonts w:ascii="Times New Roman" w:hAnsi="Times New Roman" w:cs="Times New Roman"/>
@@ -3750,7 +3749,7 @@
           <w:t>implements</w:t>
         </w:r>
       </w:ins>
-      <w:ins w:id="30" w:author="mprasad4" w:date="2019-07-21T21:07:00Z">
+      <w:ins w:id="34" w:author="mprasad4" w:date="2019-07-21T21:07:00Z">
         <w:r>
           <w:rPr>
             <w:rFonts w:ascii="Times New Roman" w:hAnsi="Times New Roman" w:cs="Times New Roman"/>
@@ -3760,7 +3759,7 @@
           <w:t xml:space="preserve"> object detection and image classification for characters from </w:t>
         </w:r>
       </w:ins>
-      <w:ins w:id="31" w:author="mprasad4" w:date="2019-07-21T21:19:00Z">
+      <w:ins w:id="35" w:author="mprasad4" w:date="2019-07-21T21:19:00Z">
         <w:r>
           <w:rPr>
             <w:rFonts w:ascii="Times New Roman" w:hAnsi="Times New Roman" w:cs="Times New Roman"/>
@@ -3770,7 +3769,7 @@
           <w:t>t</w:t>
         </w:r>
       </w:ins>
-      <w:ins w:id="32" w:author="mprasad4" w:date="2019-07-21T21:07:00Z">
+      <w:ins w:id="36" w:author="mprasad4" w:date="2019-07-21T21:07:00Z">
         <w:r>
           <w:rPr>
             <w:rFonts w:ascii="Times New Roman" w:hAnsi="Times New Roman" w:cs="Times New Roman"/>
@@ -3780,7 +3779,7 @@
           <w:t xml:space="preserve">he Simpsons series. Various </w:t>
         </w:r>
       </w:ins>
-      <w:ins w:id="33" w:author="mprasad4" w:date="2019-07-21T21:26:00Z">
+      <w:ins w:id="37" w:author="mprasad4" w:date="2019-07-21T21:26:00Z">
         <w:r>
           <w:rPr>
             <w:rFonts w:ascii="Times New Roman" w:hAnsi="Times New Roman" w:cs="Times New Roman"/>
@@ -3790,9 +3789,7 @@
           <w:t xml:space="preserve">Deep Learning </w:t>
         </w:r>
       </w:ins>
-      <w:bookmarkStart w:id="34" w:name="_GoBack"/>
-      <w:bookmarkEnd w:id="34"/>
-      <w:ins w:id="35" w:author="mprasad4" w:date="2019-07-21T21:07:00Z">
+      <w:ins w:id="38" w:author="mprasad4" w:date="2019-07-21T21:07:00Z">
         <w:r>
           <w:rPr>
             <w:rFonts w:ascii="Times New Roman" w:hAnsi="Times New Roman" w:cs="Times New Roman"/>
@@ -3802,7 +3799,7 @@
           <w:t xml:space="preserve">architectures like </w:t>
         </w:r>
       </w:ins>
-      <w:del w:id="36" w:author="mprasad4" w:date="2019-07-21T21:07:00Z">
+      <w:del w:id="39" w:author="mprasad4" w:date="2019-07-21T21:07:00Z">
         <w:r>
           <w:rPr>
             <w:rFonts w:ascii="Times New Roman" w:hAnsi="Times New Roman" w:cs="Times New Roman"/>
@@ -3812,7 +3809,7 @@
           <w:delText>first leverages a c</w:delText>
         </w:r>
       </w:del>
-      <w:ins w:id="37" w:author="mprasad4" w:date="2019-07-21T21:07:00Z">
+      <w:ins w:id="40" w:author="mprasad4" w:date="2019-07-21T21:07:00Z">
         <w:r>
           <w:rPr>
             <w:rFonts w:ascii="Times New Roman" w:hAnsi="Times New Roman" w:cs="Times New Roman"/>
@@ -3830,7 +3827,7 @@
         </w:rPr>
         <w:t xml:space="preserve">onvolutional </w:t>
       </w:r>
-      <w:ins w:id="38" w:author="mprasad4" w:date="2019-07-21T21:07:00Z">
+      <w:ins w:id="41" w:author="mprasad4" w:date="2019-07-21T21:07:00Z">
         <w:r>
           <w:rPr>
             <w:rFonts w:ascii="Times New Roman" w:hAnsi="Times New Roman" w:cs="Times New Roman"/>
@@ -3840,7 +3837,7 @@
           <w:t>N</w:t>
         </w:r>
       </w:ins>
-      <w:del w:id="39" w:author="mprasad4" w:date="2019-07-21T21:07:00Z">
+      <w:del w:id="42" w:author="mprasad4" w:date="2019-07-21T21:07:00Z">
         <w:r>
           <w:rPr>
             <w:rFonts w:ascii="Times New Roman" w:hAnsi="Times New Roman" w:cs="Times New Roman"/>
@@ -3858,7 +3855,7 @@
         </w:rPr>
         <w:t xml:space="preserve">eural </w:t>
       </w:r>
-      <w:ins w:id="40" w:author="mprasad4" w:date="2019-07-21T21:07:00Z">
+      <w:ins w:id="43" w:author="mprasad4" w:date="2019-07-21T21:07:00Z">
         <w:r>
           <w:rPr>
             <w:rFonts w:ascii="Times New Roman" w:hAnsi="Times New Roman" w:cs="Times New Roman"/>
@@ -3868,7 +3865,7 @@
           <w:t>N</w:t>
         </w:r>
       </w:ins>
-      <w:del w:id="41" w:author="mprasad4" w:date="2019-07-21T21:07:00Z">
+      <w:del w:id="44" w:author="mprasad4" w:date="2019-07-21T21:07:00Z">
         <w:r>
           <w:rPr>
             <w:rFonts w:ascii="Times New Roman" w:hAnsi="Times New Roman" w:cs="Times New Roman"/>
@@ -3886,7 +3883,7 @@
         </w:rPr>
         <w:t xml:space="preserve">etwork (CNN), </w:t>
       </w:r>
-      <w:del w:id="42" w:author="mprasad4" w:date="2019-07-21T21:10:00Z">
+      <w:del w:id="45" w:author="mprasad4" w:date="2019-07-21T21:10:00Z">
         <w:r>
           <w:rPr>
             <w:rFonts w:ascii="Times New Roman" w:hAnsi="Times New Roman" w:cs="Times New Roman"/>
@@ -3904,7 +3901,7 @@
         </w:rPr>
         <w:t xml:space="preserve"> </w:t>
       </w:r>
-      <w:ins w:id="43" w:author="mprasad4" w:date="2019-07-21T21:19:00Z">
+      <w:ins w:id="46" w:author="mprasad4" w:date="2019-07-21T21:19:00Z">
         <w:r>
           <w:rPr>
             <w:rFonts w:ascii="Times New Roman" w:eastAsia="Times New Roman" w:hAnsi="Times New Roman" w:cs="Times New Roman"/>
@@ -3915,7 +3912,7 @@
           <w:t>F</w:t>
         </w:r>
       </w:ins>
-      <w:del w:id="44" w:author="mprasad4" w:date="2019-07-21T21:10:00Z">
+      <w:del w:id="47" w:author="mprasad4" w:date="2019-07-21T21:10:00Z">
         <w:r>
           <w:rPr>
             <w:rFonts w:ascii="Times New Roman" w:eastAsia="Times New Roman" w:hAnsi="Times New Roman" w:cs="Times New Roman"/>
@@ -3935,7 +3932,7 @@
         </w:rPr>
         <w:t xml:space="preserve">aster </w:t>
       </w:r>
-      <w:ins w:id="45" w:author="mprasad4" w:date="2019-07-21T21:10:00Z">
+      <w:ins w:id="48" w:author="mprasad4" w:date="2019-07-21T21:10:00Z">
         <w:r>
           <w:rPr>
             <w:rFonts w:ascii="Times New Roman" w:eastAsia="Times New Roman" w:hAnsi="Times New Roman" w:cs="Times New Roman"/>
@@ -3946,7 +3943,7 @@
           <w:t>R</w:t>
         </w:r>
       </w:ins>
-      <w:del w:id="46" w:author="mprasad4" w:date="2019-07-21T21:10:00Z">
+      <w:del w:id="49" w:author="mprasad4" w:date="2019-07-21T21:10:00Z">
         <w:r>
           <w:rPr>
             <w:rFonts w:ascii="Times New Roman" w:eastAsia="Times New Roman" w:hAnsi="Times New Roman" w:cs="Times New Roman"/>
@@ -3966,7 +3963,7 @@
         </w:rPr>
         <w:t xml:space="preserve">egion-based </w:t>
       </w:r>
-      <w:ins w:id="47" w:author="mprasad4" w:date="2019-07-21T21:10:00Z">
+      <w:ins w:id="50" w:author="mprasad4" w:date="2019-07-21T21:10:00Z">
         <w:r>
           <w:rPr>
             <w:rFonts w:ascii="Times New Roman" w:eastAsia="Times New Roman" w:hAnsi="Times New Roman" w:cs="Times New Roman"/>
@@ -3977,7 +3974,7 @@
           <w:t>C</w:t>
         </w:r>
       </w:ins>
-      <w:del w:id="48" w:author="mprasad4" w:date="2019-07-21T21:10:00Z">
+      <w:del w:id="51" w:author="mprasad4" w:date="2019-07-21T21:10:00Z">
         <w:r>
           <w:rPr>
             <w:rFonts w:ascii="Times New Roman" w:eastAsia="Times New Roman" w:hAnsi="Times New Roman" w:cs="Times New Roman"/>
@@ -3997,7 +3994,7 @@
         </w:rPr>
         <w:t xml:space="preserve">onvolutional </w:t>
       </w:r>
-      <w:ins w:id="49" w:author="mprasad4" w:date="2019-07-21T21:10:00Z">
+      <w:ins w:id="52" w:author="mprasad4" w:date="2019-07-21T21:10:00Z">
         <w:r>
           <w:rPr>
             <w:rFonts w:ascii="Times New Roman" w:eastAsia="Times New Roman" w:hAnsi="Times New Roman" w:cs="Times New Roman"/>
@@ -4008,7 +4005,7 @@
           <w:t>N</w:t>
         </w:r>
       </w:ins>
-      <w:del w:id="50" w:author="mprasad4" w:date="2019-07-21T21:10:00Z">
+      <w:del w:id="53" w:author="mprasad4" w:date="2019-07-21T21:10:00Z">
         <w:r>
           <w:rPr>
             <w:rFonts w:ascii="Times New Roman" w:eastAsia="Times New Roman" w:hAnsi="Times New Roman" w:cs="Times New Roman"/>
@@ -4028,7 +4025,7 @@
         </w:rPr>
         <w:t xml:space="preserve">eural </w:t>
       </w:r>
-      <w:ins w:id="51" w:author="mprasad4" w:date="2019-07-21T21:10:00Z">
+      <w:ins w:id="54" w:author="mprasad4" w:date="2019-07-21T21:10:00Z">
         <w:r>
           <w:rPr>
             <w:rFonts w:ascii="Times New Roman" w:eastAsia="Times New Roman" w:hAnsi="Times New Roman" w:cs="Times New Roman"/>
@@ -4039,7 +4036,7 @@
           <w:t>N</w:t>
         </w:r>
       </w:ins>
-      <w:del w:id="52" w:author="mprasad4" w:date="2019-07-21T21:10:00Z">
+      <w:del w:id="55" w:author="mprasad4" w:date="2019-07-21T21:10:00Z">
         <w:r>
           <w:rPr>
             <w:rFonts w:ascii="Times New Roman" w:eastAsia="Times New Roman" w:hAnsi="Times New Roman" w:cs="Times New Roman"/>
@@ -4059,7 +4056,7 @@
         </w:rPr>
         <w:t xml:space="preserve">etwork (R-CNN), </w:t>
       </w:r>
-      <w:ins w:id="53" w:author="mprasad4" w:date="2019-07-21T21:10:00Z">
+      <w:ins w:id="56" w:author="mprasad4" w:date="2019-07-21T21:10:00Z">
         <w:r>
           <w:rPr>
             <w:rFonts w:ascii="Times New Roman" w:eastAsia="Times New Roman" w:hAnsi="Times New Roman" w:cs="Times New Roman"/>
@@ -4070,7 +4067,7 @@
           <w:t>Y</w:t>
         </w:r>
       </w:ins>
-      <w:del w:id="54" w:author="mprasad4" w:date="2019-07-21T21:10:00Z">
+      <w:del w:id="57" w:author="mprasad4" w:date="2019-07-21T21:10:00Z">
         <w:r>
           <w:rPr>
             <w:rFonts w:ascii="Times New Roman" w:eastAsia="Times New Roman" w:hAnsi="Times New Roman" w:cs="Times New Roman"/>
@@ -4090,7 +4087,7 @@
         </w:rPr>
         <w:t xml:space="preserve">ou </w:t>
       </w:r>
-      <w:ins w:id="55" w:author="mprasad4" w:date="2019-07-21T21:10:00Z">
+      <w:ins w:id="58" w:author="mprasad4" w:date="2019-07-21T21:10:00Z">
         <w:r>
           <w:rPr>
             <w:rFonts w:ascii="Times New Roman" w:eastAsia="Times New Roman" w:hAnsi="Times New Roman" w:cs="Times New Roman"/>
@@ -4101,7 +4098,7 @@
           <w:t>O</w:t>
         </w:r>
       </w:ins>
-      <w:del w:id="56" w:author="mprasad4" w:date="2019-07-21T21:10:00Z">
+      <w:del w:id="59" w:author="mprasad4" w:date="2019-07-21T21:10:00Z">
         <w:r>
           <w:rPr>
             <w:rFonts w:ascii="Times New Roman" w:eastAsia="Times New Roman" w:hAnsi="Times New Roman" w:cs="Times New Roman"/>
@@ -4121,7 +4118,7 @@
         </w:rPr>
         <w:t xml:space="preserve">nly </w:t>
       </w:r>
-      <w:ins w:id="57" w:author="mprasad4" w:date="2019-07-21T21:10:00Z">
+      <w:ins w:id="60" w:author="mprasad4" w:date="2019-07-21T21:10:00Z">
         <w:r>
           <w:rPr>
             <w:rFonts w:ascii="Times New Roman" w:eastAsia="Times New Roman" w:hAnsi="Times New Roman" w:cs="Times New Roman"/>
@@ -4132,7 +4129,7 @@
           <w:t>L</w:t>
         </w:r>
       </w:ins>
-      <w:del w:id="58" w:author="mprasad4" w:date="2019-07-21T21:10:00Z">
+      <w:del w:id="61" w:author="mprasad4" w:date="2019-07-21T21:10:00Z">
         <w:r>
           <w:rPr>
             <w:rFonts w:ascii="Times New Roman" w:eastAsia="Times New Roman" w:hAnsi="Times New Roman" w:cs="Times New Roman"/>
@@ -4152,7 +4149,7 @@
         </w:rPr>
         <w:t xml:space="preserve">ook </w:t>
       </w:r>
-      <w:ins w:id="59" w:author="mprasad4" w:date="2019-07-21T21:10:00Z">
+      <w:ins w:id="62" w:author="mprasad4" w:date="2019-07-21T21:10:00Z">
         <w:r>
           <w:rPr>
             <w:rFonts w:ascii="Times New Roman" w:eastAsia="Times New Roman" w:hAnsi="Times New Roman" w:cs="Times New Roman"/>
@@ -4163,7 +4160,7 @@
           <w:t>O</w:t>
         </w:r>
       </w:ins>
-      <w:del w:id="60" w:author="mprasad4" w:date="2019-07-21T21:10:00Z">
+      <w:del w:id="63" w:author="mprasad4" w:date="2019-07-21T21:10:00Z">
         <w:r>
           <w:rPr>
             <w:rFonts w:ascii="Times New Roman" w:eastAsia="Times New Roman" w:hAnsi="Times New Roman" w:cs="Times New Roman"/>
@@ -4183,7 +4180,7 @@
         </w:rPr>
         <w:t xml:space="preserve">nce </w:t>
       </w:r>
-      <w:del w:id="61" w:author="mprasad4" w:date="2019-07-21T21:11:00Z">
+      <w:del w:id="64" w:author="mprasad4" w:date="2019-07-21T21:11:00Z">
         <w:r>
           <w:rPr>
             <w:rFonts w:ascii="Times New Roman" w:eastAsia="Times New Roman" w:hAnsi="Times New Roman" w:cs="Times New Roman"/>
@@ -4203,7 +4200,7 @@
         </w:rPr>
         <w:t xml:space="preserve">(YOLO), and </w:t>
       </w:r>
-      <w:ins w:id="62" w:author="mprasad4" w:date="2019-07-21T21:10:00Z">
+      <w:ins w:id="65" w:author="mprasad4" w:date="2019-07-21T21:10:00Z">
         <w:r>
           <w:rPr>
             <w:rFonts w:ascii="Times New Roman" w:eastAsia="Times New Roman" w:hAnsi="Times New Roman" w:cs="Times New Roman"/>
@@ -4214,7 +4211,7 @@
           <w:t>S</w:t>
         </w:r>
       </w:ins>
-      <w:del w:id="63" w:author="mprasad4" w:date="2019-07-21T21:10:00Z">
+      <w:del w:id="66" w:author="mprasad4" w:date="2019-07-21T21:10:00Z">
         <w:r>
           <w:rPr>
             <w:rFonts w:ascii="Times New Roman" w:eastAsia="Times New Roman" w:hAnsi="Times New Roman" w:cs="Times New Roman"/>
@@ -4234,7 +4231,7 @@
         </w:rPr>
         <w:t xml:space="preserve">ingle </w:t>
       </w:r>
-      <w:ins w:id="64" w:author="mprasad4" w:date="2019-07-21T21:10:00Z">
+      <w:ins w:id="67" w:author="mprasad4" w:date="2019-07-21T21:10:00Z">
         <w:r>
           <w:rPr>
             <w:rFonts w:ascii="Times New Roman" w:eastAsia="Times New Roman" w:hAnsi="Times New Roman" w:cs="Times New Roman"/>
@@ -4245,7 +4242,7 @@
           <w:t>S</w:t>
         </w:r>
       </w:ins>
-      <w:del w:id="65" w:author="mprasad4" w:date="2019-07-21T21:10:00Z">
+      <w:del w:id="68" w:author="mprasad4" w:date="2019-07-21T21:10:00Z">
         <w:r>
           <w:rPr>
             <w:rFonts w:ascii="Times New Roman" w:eastAsia="Times New Roman" w:hAnsi="Times New Roman" w:cs="Times New Roman"/>
@@ -4265,7 +4262,7 @@
         </w:rPr>
         <w:t xml:space="preserve">hot </w:t>
       </w:r>
-      <w:ins w:id="66" w:author="mprasad4" w:date="2019-07-21T21:11:00Z">
+      <w:ins w:id="69" w:author="mprasad4" w:date="2019-07-21T21:11:00Z">
         <w:r>
           <w:rPr>
             <w:rFonts w:ascii="Times New Roman" w:eastAsia="Times New Roman" w:hAnsi="Times New Roman" w:cs="Times New Roman"/>
@@ -4276,7 +4273,7 @@
           <w:t>M</w:t>
         </w:r>
       </w:ins>
-      <w:del w:id="67" w:author="mprasad4" w:date="2019-07-21T21:11:00Z">
+      <w:del w:id="70" w:author="mprasad4" w:date="2019-07-21T21:11:00Z">
         <w:r>
           <w:rPr>
             <w:rFonts w:ascii="Times New Roman" w:eastAsia="Times New Roman" w:hAnsi="Times New Roman" w:cs="Times New Roman"/>
@@ -4296,7 +4293,7 @@
         </w:rPr>
         <w:t xml:space="preserve">ulti-box </w:t>
       </w:r>
-      <w:ins w:id="68" w:author="mprasad4" w:date="2019-07-21T21:10:00Z">
+      <w:ins w:id="71" w:author="mprasad4" w:date="2019-07-21T21:10:00Z">
         <w:r>
           <w:rPr>
             <w:rFonts w:ascii="Times New Roman" w:eastAsia="Times New Roman" w:hAnsi="Times New Roman" w:cs="Times New Roman"/>
@@ -4307,7 +4304,7 @@
           <w:t>D</w:t>
         </w:r>
       </w:ins>
-      <w:del w:id="69" w:author="mprasad4" w:date="2019-07-21T21:10:00Z">
+      <w:del w:id="72" w:author="mprasad4" w:date="2019-07-21T21:10:00Z">
         <w:r>
           <w:rPr>
             <w:rFonts w:ascii="Times New Roman" w:eastAsia="Times New Roman" w:hAnsi="Times New Roman" w:cs="Times New Roman"/>
@@ -4327,7 +4324,7 @@
         </w:rPr>
         <w:t xml:space="preserve">etection </w:t>
       </w:r>
-      <w:del w:id="70" w:author="mprasad4" w:date="2019-07-21T21:11:00Z">
+      <w:del w:id="73" w:author="mprasad4" w:date="2019-07-21T21:11:00Z">
         <w:r>
           <w:rPr>
             <w:rFonts w:ascii="Times New Roman" w:eastAsia="Times New Roman" w:hAnsi="Times New Roman" w:cs="Times New Roman"/>
@@ -4355,7 +4352,7 @@
         </w:rPr>
         <w:t xml:space="preserve"> </w:t>
       </w:r>
-      <w:ins w:id="71" w:author="mprasad4" w:date="2019-07-21T21:11:00Z">
+      <w:ins w:id="74" w:author="mprasad4" w:date="2019-07-21T21:11:00Z">
         <w:r>
           <w:rPr>
             <w:rFonts w:ascii="Times New Roman" w:hAnsi="Times New Roman" w:cs="Times New Roman"/>
@@ -4365,7 +4362,7 @@
           <w:t xml:space="preserve">have been </w:t>
         </w:r>
       </w:ins>
-      <w:ins w:id="72" w:author="mprasad4" w:date="2019-07-21T21:23:00Z">
+      <w:ins w:id="75" w:author="mprasad4" w:date="2019-07-21T21:23:00Z">
         <w:r>
           <w:rPr>
             <w:rFonts w:ascii="Times New Roman" w:hAnsi="Times New Roman" w:cs="Times New Roman"/>
@@ -4375,7 +4372,7 @@
           <w:t>explored</w:t>
         </w:r>
       </w:ins>
-      <w:ins w:id="73" w:author="mprasad4" w:date="2019-07-21T21:11:00Z">
+      <w:ins w:id="76" w:author="mprasad4" w:date="2019-07-21T21:11:00Z">
         <w:r>
           <w:rPr>
             <w:rFonts w:ascii="Times New Roman" w:hAnsi="Times New Roman" w:cs="Times New Roman"/>
@@ -4385,7 +4382,7 @@
           <w:t xml:space="preserve">.  </w:t>
         </w:r>
       </w:ins>
-      <w:del w:id="74" w:author="mprasad4" w:date="2019-07-21T21:11:00Z">
+      <w:del w:id="77" w:author="mprasad4" w:date="2019-07-21T21:11:00Z">
         <w:r>
           <w:rPr>
             <w:rFonts w:ascii="Times New Roman" w:hAnsi="Times New Roman" w:cs="Times New Roman"/>
@@ -4411,7 +4408,7 @@
           <w:delText xml:space="preserve"> the most prevalent Simpsons characters. </w:delText>
         </w:r>
       </w:del>
-      <w:ins w:id="75" w:author="mprasad4" w:date="2019-07-21T21:12:00Z">
+      <w:ins w:id="78" w:author="mprasad4" w:date="2019-07-21T21:12:00Z">
         <w:r>
           <w:rPr>
             <w:rFonts w:ascii="Times New Roman" w:hAnsi="Times New Roman" w:cs="Times New Roman"/>
@@ -4421,7 +4418,7 @@
           <w:t>As a secondary focus, this</w:t>
         </w:r>
       </w:ins>
-      <w:del w:id="76" w:author="mprasad4" w:date="2019-07-21T21:12:00Z">
+      <w:del w:id="79" w:author="mprasad4" w:date="2019-07-21T21:12:00Z">
         <w:r>
           <w:rPr>
             <w:rFonts w:ascii="Times New Roman" w:hAnsi="Times New Roman" w:cs="Times New Roman"/>
@@ -4431,7 +4428,7 @@
           <w:delText>T</w:delText>
         </w:r>
       </w:del>
-      <w:del w:id="77" w:author="mprasad4" w:date="2019-07-21T21:19:00Z">
+      <w:del w:id="80" w:author="mprasad4" w:date="2019-07-21T21:19:00Z">
         <w:r>
           <w:rPr>
             <w:rFonts w:ascii="Times New Roman" w:hAnsi="Times New Roman" w:cs="Times New Roman"/>
@@ -4457,17 +4454,17 @@
         </w:rPr>
         <w:t xml:space="preserve">has </w:t>
       </w:r>
-      <w:ins w:id="78" w:author="mprasad4" w:date="2019-07-21T21:19:00Z">
+      <w:ins w:id="81" w:author="mprasad4" w:date="2019-07-23T17:20:00Z">
         <w:r>
           <w:rPr>
             <w:rFonts w:ascii="Times New Roman" w:hAnsi="Times New Roman" w:cs="Times New Roman"/>
             <w:sz w:val="24"/>
             <w:szCs w:val="24"/>
           </w:rPr>
-          <w:t>implemented</w:t>
+          <w:t>applied</w:t>
         </w:r>
       </w:ins>
-      <w:ins w:id="79" w:author="mprasad4" w:date="2019-07-21T21:13:00Z">
+      <w:ins w:id="82" w:author="mprasad4" w:date="2019-07-21T21:13:00Z">
         <w:r>
           <w:rPr>
             <w:rFonts w:ascii="Times New Roman" w:hAnsi="Times New Roman" w:cs="Times New Roman"/>
@@ -4477,7 +4474,7 @@
           <w:t xml:space="preserve"> </w:t>
         </w:r>
       </w:ins>
-      <w:ins w:id="80" w:author="mprasad4" w:date="2019-07-21T21:23:00Z">
+      <w:ins w:id="83" w:author="mprasad4" w:date="2019-07-21T21:23:00Z">
         <w:r>
           <w:rPr>
             <w:rFonts w:ascii="Times New Roman" w:hAnsi="Times New Roman" w:cs="Times New Roman"/>
@@ -4487,7 +4484,7 @@
           <w:t xml:space="preserve">one of </w:t>
         </w:r>
       </w:ins>
-      <w:del w:id="81" w:author="mprasad4" w:date="2019-07-21T21:13:00Z">
+      <w:del w:id="84" w:author="mprasad4" w:date="2019-07-21T21:13:00Z">
         <w:r>
           <w:rPr>
             <w:rFonts w:ascii="Times New Roman" w:hAnsi="Times New Roman" w:cs="Times New Roman"/>
@@ -4505,7 +4502,7 @@
           <w:delText>focused on</w:delText>
         </w:r>
       </w:del>
-      <w:del w:id="82" w:author="mprasad4" w:date="2019-07-21T21:19:00Z">
+      <w:del w:id="85" w:author="mprasad4" w:date="2019-07-21T21:19:00Z">
         <w:r>
           <w:rPr>
             <w:rFonts w:ascii="Times New Roman" w:hAnsi="Times New Roman" w:cs="Times New Roman"/>
@@ -4515,7 +4512,7 @@
           <w:delText xml:space="preserve"> </w:delText>
         </w:r>
       </w:del>
-      <w:del w:id="83" w:author="mprasad4" w:date="2019-07-21T21:13:00Z">
+      <w:del w:id="86" w:author="mprasad4" w:date="2019-07-21T21:13:00Z">
         <w:r>
           <w:rPr>
             <w:rFonts w:ascii="Times New Roman" w:hAnsi="Times New Roman" w:cs="Times New Roman"/>
@@ -4525,7 +4522,7 @@
           <w:delText>applying</w:delText>
         </w:r>
       </w:del>
-      <w:del w:id="84" w:author="mprasad4" w:date="2019-07-21T21:19:00Z">
+      <w:del w:id="87" w:author="mprasad4" w:date="2019-07-21T21:19:00Z">
         <w:r>
           <w:rPr>
             <w:rFonts w:ascii="Times New Roman" w:hAnsi="Times New Roman" w:cs="Times New Roman"/>
@@ -4551,7 +4548,7 @@
         </w:rPr>
         <w:t>s</w:t>
       </w:r>
-      <w:ins w:id="85" w:author="mprasad4" w:date="2019-07-21T21:13:00Z">
+      <w:ins w:id="88" w:author="mprasad4" w:date="2019-07-21T21:13:00Z">
         <w:r>
           <w:rPr>
             <w:rFonts w:ascii="Times New Roman" w:hAnsi="Times New Roman" w:cs="Times New Roman"/>
@@ -4561,7 +4558,7 @@
           <w:t xml:space="preserve"> and explored the use of Cloud computing to train and execute models</w:t>
         </w:r>
       </w:ins>
-      <w:ins w:id="86" w:author="mprasad4" w:date="2019-07-21T21:12:00Z">
+      <w:ins w:id="89" w:author="mprasad4" w:date="2019-07-21T21:12:00Z">
         <w:r>
           <w:rPr>
             <w:rFonts w:ascii="Times New Roman" w:hAnsi="Times New Roman" w:cs="Times New Roman"/>
@@ -4571,7 +4568,7 @@
           <w:t>.</w:t>
         </w:r>
       </w:ins>
-      <w:del w:id="87" w:author="mprasad4" w:date="2019-07-21T21:12:00Z">
+      <w:del w:id="90" w:author="mprasad4" w:date="2019-07-21T21:12:00Z">
         <w:r>
           <w:rPr>
             <w:rFonts w:ascii="Times New Roman" w:hAnsi="Times New Roman" w:cs="Times New Roman"/>
@@ -4589,7 +4586,7 @@
         </w:rPr>
         <w:t xml:space="preserve"> </w:t>
       </w:r>
-      <w:del w:id="88" w:author="mprasad4" w:date="2019-07-21T21:12:00Z">
+      <w:del w:id="91" w:author="mprasad4" w:date="2019-07-21T21:12:00Z">
         <w:r>
           <w:rPr>
             <w:rFonts w:ascii="Times New Roman" w:hAnsi="Times New Roman" w:cs="Times New Roman"/>
@@ -4599,7 +4596,7 @@
           <w:delText xml:space="preserve">The same methods that are applied to detect and identify Simpsons characters are at the forefront of advancements in surveillance in the security industry, pedestrian detection in the automotive industry, and attention-focus measures throughout society as a whole. </w:delText>
         </w:r>
       </w:del>
-      <w:del w:id="89" w:author="mprasad4" w:date="2019-07-21T21:16:00Z">
+      <w:del w:id="92" w:author="mprasad4" w:date="2019-07-21T21:16:00Z">
         <w:r>
           <w:rPr>
             <w:rFonts w:ascii="Times New Roman" w:hAnsi="Times New Roman" w:cs="Times New Roman"/>
@@ -4625,7 +4622,7 @@
           <w:delText xml:space="preserve">ensuring that our findings can be thoroughly understood and thoughtfully applied to </w:delText>
         </w:r>
       </w:del>
-      <w:del w:id="90" w:author="mprasad4" w:date="2019-07-21T21:15:00Z">
+      <w:del w:id="93" w:author="mprasad4" w:date="2019-07-21T21:15:00Z">
         <w:r>
           <w:rPr>
             <w:rFonts w:ascii="Times New Roman" w:hAnsi="Times New Roman" w:cs="Times New Roman"/>
@@ -4635,7 +4632,7 @@
           <w:delText xml:space="preserve">non-Simpson datasets, </w:delText>
         </w:r>
       </w:del>
-      <w:del w:id="91" w:author="mprasad4" w:date="2019-07-21T21:19:00Z">
+      <w:del w:id="94" w:author="mprasad4" w:date="2019-07-21T21:19:00Z">
         <w:r>
           <w:rPr>
             <w:rFonts w:ascii="Times New Roman" w:hAnsi="Times New Roman" w:cs="Times New Roman"/>
@@ -4645,7 +4642,7 @@
           <w:delText>t</w:delText>
         </w:r>
       </w:del>
-      <w:ins w:id="92" w:author="mprasad4" w:date="2019-07-21T21:23:00Z">
+      <w:ins w:id="95" w:author="mprasad4" w:date="2019-07-21T21:23:00Z">
         <w:r>
           <w:rPr>
             <w:rFonts w:ascii="Times New Roman" w:hAnsi="Times New Roman" w:cs="Times New Roman"/>
@@ -4655,7 +4652,7 @@
           <w:t>Visualizations and a U</w:t>
         </w:r>
       </w:ins>
-      <w:ins w:id="93" w:author="mprasad4" w:date="2019-07-21T21:24:00Z">
+      <w:ins w:id="96" w:author="mprasad4" w:date="2019-07-21T21:24:00Z">
         <w:r>
           <w:rPr>
             <w:rFonts w:ascii="Times New Roman" w:hAnsi="Times New Roman" w:cs="Times New Roman"/>
@@ -4665,7 +4662,7 @@
           <w:t>ser Interface (UI) to</w:t>
         </w:r>
       </w:ins>
-      <w:del w:id="94" w:author="mprasad4" w:date="2019-07-21T21:23:00Z">
+      <w:del w:id="97" w:author="mprasad4" w:date="2019-07-21T21:23:00Z">
         <w:r>
           <w:rPr>
             <w:rFonts w:ascii="Times New Roman" w:hAnsi="Times New Roman" w:cs="Times New Roman"/>
@@ -4675,7 +4672,7 @@
           <w:delText>he project</w:delText>
         </w:r>
       </w:del>
-      <w:del w:id="95" w:author="mprasad4" w:date="2019-07-21T21:24:00Z">
+      <w:del w:id="98" w:author="mprasad4" w:date="2019-07-21T21:24:00Z">
         <w:r>
           <w:rPr>
             <w:rFonts w:ascii="Times New Roman" w:hAnsi="Times New Roman" w:cs="Times New Roman"/>
@@ -4685,7 +4682,7 @@
           <w:delText xml:space="preserve"> </w:delText>
         </w:r>
       </w:del>
-      <w:del w:id="96" w:author="mprasad4" w:date="2019-07-21T21:15:00Z">
+      <w:del w:id="99" w:author="mprasad4" w:date="2019-07-21T21:15:00Z">
         <w:r>
           <w:rPr>
             <w:rFonts w:ascii="Times New Roman" w:hAnsi="Times New Roman" w:cs="Times New Roman"/>
@@ -4711,7 +4708,7 @@
           <w:delText xml:space="preserve"> v</w:delText>
         </w:r>
       </w:del>
-      <w:del w:id="97" w:author="mprasad4" w:date="2019-07-21T21:24:00Z">
+      <w:del w:id="100" w:author="mprasad4" w:date="2019-07-21T21:24:00Z">
         <w:r>
           <w:rPr>
             <w:rFonts w:ascii="Times New Roman" w:hAnsi="Times New Roman" w:cs="Times New Roman"/>
@@ -4721,7 +4718,7 @@
           <w:delText>isualizations</w:delText>
         </w:r>
       </w:del>
-      <w:del w:id="98" w:author="mprasad4" w:date="2019-07-21T21:16:00Z">
+      <w:del w:id="101" w:author="mprasad4" w:date="2019-07-21T21:16:00Z">
         <w:r>
           <w:rPr>
             <w:rFonts w:ascii="Times New Roman" w:hAnsi="Times New Roman" w:cs="Times New Roman"/>
@@ -4731,7 +4728,7 @@
           <w:delText>,</w:delText>
         </w:r>
       </w:del>
-      <w:del w:id="99" w:author="mprasad4" w:date="2019-07-21T21:24:00Z">
+      <w:del w:id="102" w:author="mprasad4" w:date="2019-07-21T21:24:00Z">
         <w:r>
           <w:rPr>
             <w:rFonts w:ascii="Times New Roman" w:hAnsi="Times New Roman" w:cs="Times New Roman"/>
@@ -4741,7 +4738,7 @@
           <w:delText xml:space="preserve"> a </w:delText>
         </w:r>
       </w:del>
-      <w:del w:id="100" w:author="mprasad4" w:date="2019-07-21T21:15:00Z">
+      <w:del w:id="103" w:author="mprasad4" w:date="2019-07-21T21:15:00Z">
         <w:r>
           <w:rPr>
             <w:rFonts w:ascii="Times New Roman" w:hAnsi="Times New Roman" w:cs="Times New Roman"/>
@@ -4751,7 +4748,7 @@
           <w:delText>u</w:delText>
         </w:r>
       </w:del>
-      <w:del w:id="101" w:author="mprasad4" w:date="2019-07-21T21:24:00Z">
+      <w:del w:id="104" w:author="mprasad4" w:date="2019-07-21T21:24:00Z">
         <w:r>
           <w:rPr>
             <w:rFonts w:ascii="Times New Roman" w:hAnsi="Times New Roman" w:cs="Times New Roman"/>
@@ -4761,7 +4758,7 @@
           <w:delText xml:space="preserve">ser </w:delText>
         </w:r>
       </w:del>
-      <w:del w:id="102" w:author="mprasad4" w:date="2019-07-21T21:15:00Z">
+      <w:del w:id="105" w:author="mprasad4" w:date="2019-07-21T21:15:00Z">
         <w:r>
           <w:rPr>
             <w:rFonts w:ascii="Times New Roman" w:hAnsi="Times New Roman" w:cs="Times New Roman"/>
@@ -4771,7 +4768,7 @@
           <w:delText>i</w:delText>
         </w:r>
       </w:del>
-      <w:del w:id="103" w:author="mprasad4" w:date="2019-07-21T21:24:00Z">
+      <w:del w:id="106" w:author="mprasad4" w:date="2019-07-21T21:24:00Z">
         <w:r>
           <w:rPr>
             <w:rFonts w:ascii="Times New Roman" w:hAnsi="Times New Roman" w:cs="Times New Roman"/>
@@ -4781,7 +4778,7 @@
           <w:delText>nterface (UI</w:delText>
         </w:r>
       </w:del>
-      <w:del w:id="104" w:author="mprasad4" w:date="2019-07-21T21:15:00Z">
+      <w:del w:id="107" w:author="mprasad4" w:date="2019-07-21T21:15:00Z">
         <w:r>
           <w:rPr>
             <w:rFonts w:ascii="Times New Roman" w:hAnsi="Times New Roman" w:cs="Times New Roman"/>
@@ -4791,7 +4788,7 @@
           <w:delText>)</w:delText>
         </w:r>
       </w:del>
-      <w:ins w:id="105" w:author="mprasad4" w:date="2019-07-21T21:15:00Z">
+      <w:ins w:id="108" w:author="mprasad4" w:date="2019-07-21T21:15:00Z">
         <w:r>
           <w:rPr>
             <w:rFonts w:ascii="Times New Roman" w:hAnsi="Times New Roman" w:cs="Times New Roman"/>
@@ -4801,7 +4798,7 @@
           <w:t xml:space="preserve"> enable </w:t>
         </w:r>
       </w:ins>
-      <w:ins w:id="106" w:author="mprasad4" w:date="2019-07-21T21:16:00Z">
+      <w:ins w:id="109" w:author="mprasad4" w:date="2019-07-21T21:16:00Z">
         <w:r>
           <w:rPr>
             <w:rFonts w:ascii="Times New Roman" w:hAnsi="Times New Roman" w:cs="Times New Roman"/>
@@ -4811,7 +4808,7 @@
           <w:t xml:space="preserve">a </w:t>
         </w:r>
       </w:ins>
-      <w:ins w:id="107" w:author="mprasad4" w:date="2019-07-21T21:17:00Z">
+      <w:ins w:id="110" w:author="mprasad4" w:date="2019-07-21T21:17:00Z">
         <w:r>
           <w:rPr>
             <w:rFonts w:ascii="Times New Roman" w:hAnsi="Times New Roman" w:cs="Times New Roman"/>
@@ -4821,7 +4818,7 @@
           <w:t>real-time data feed to model execution</w:t>
         </w:r>
       </w:ins>
-      <w:ins w:id="108" w:author="mprasad4" w:date="2019-07-21T21:24:00Z">
+      <w:ins w:id="111" w:author="mprasad4" w:date="2019-07-21T21:24:00Z">
         <w:r>
           <w:rPr>
             <w:rFonts w:ascii="Times New Roman" w:hAnsi="Times New Roman" w:cs="Times New Roman"/>
@@ -4831,7 +4828,7 @@
           <w:t xml:space="preserve"> have been </w:t>
         </w:r>
       </w:ins>
-      <w:ins w:id="109" w:author="mprasad4" w:date="2019-07-21T21:25:00Z">
+      <w:ins w:id="112" w:author="mprasad4" w:date="2019-07-21T21:25:00Z">
         <w:r>
           <w:rPr>
             <w:rFonts w:ascii="Times New Roman" w:hAnsi="Times New Roman" w:cs="Times New Roman"/>
@@ -4841,7 +4838,7 @@
           <w:t>included</w:t>
         </w:r>
       </w:ins>
-      <w:ins w:id="110" w:author="mprasad4" w:date="2019-07-21T21:17:00Z">
+      <w:ins w:id="113" w:author="mprasad4" w:date="2019-07-21T21:17:00Z">
         <w:r>
           <w:rPr>
             <w:rFonts w:ascii="Times New Roman" w:hAnsi="Times New Roman" w:cs="Times New Roman"/>
@@ -4851,7 +4848,7 @@
           <w:t>.</w:t>
         </w:r>
       </w:ins>
-      <w:del w:id="111" w:author="mprasad4" w:date="2019-07-21T21:15:00Z">
+      <w:del w:id="114" w:author="mprasad4" w:date="2019-07-21T21:15:00Z">
         <w:r>
           <w:rPr>
             <w:rFonts w:ascii="Times New Roman" w:hAnsi="Times New Roman" w:cs="Times New Roman"/>
@@ -4879,27 +4876,107 @@
       </w:del>
     </w:p>
     <w:p>
-      <w:ins w:id="112" w:author="mprasad4" w:date="2019-07-21T21:17:00Z">
+      <w:ins w:id="115" w:author="mprasad4" w:date="2019-07-21T21:17:00Z">
         <w:r>
           <w:rPr>
             <w:rFonts w:ascii="Times New Roman" w:hAnsi="Times New Roman" w:cs="Times New Roman"/>
             <w:sz w:val="24"/>
             <w:szCs w:val="24"/>
           </w:rPr>
-          <w:t>The above research and work can be applied to other commercial</w:t>
+          <w:t xml:space="preserve">The </w:t>
         </w:r>
       </w:ins>
-      <w:ins w:id="113" w:author="mprasad4" w:date="2019-07-21T21:18:00Z">
+      <w:ins w:id="116" w:author="mprasad4" w:date="2019-07-23T17:20:00Z">
         <w:r>
           <w:rPr>
             <w:rFonts w:ascii="Times New Roman" w:hAnsi="Times New Roman" w:cs="Times New Roman"/>
             <w:sz w:val="24"/>
             <w:szCs w:val="24"/>
           </w:rPr>
-          <w:t xml:space="preserve"> uses …(something to this effect)</w:t>
+          <w:t xml:space="preserve">underlying </w:t>
         </w:r>
       </w:ins>
-      <w:ins w:id="114" w:author="mprasad4" w:date="2019-07-21T21:17:00Z">
+      <w:ins w:id="117" w:author="mprasad4" w:date="2019-07-23T17:21:00Z">
+        <w:r>
+          <w:rPr>
+            <w:rFonts w:ascii="Times New Roman" w:hAnsi="Times New Roman" w:cs="Times New Roman"/>
+            <w:sz w:val="24"/>
+            <w:szCs w:val="24"/>
+          </w:rPr>
+          <w:t xml:space="preserve">research and concepts </w:t>
+        </w:r>
+      </w:ins>
+      <w:ins w:id="118" w:author="mprasad4" w:date="2019-07-21T21:17:00Z">
+        <w:r>
+          <w:rPr>
+            <w:rFonts w:ascii="Times New Roman" w:hAnsi="Times New Roman" w:cs="Times New Roman"/>
+            <w:sz w:val="24"/>
+            <w:szCs w:val="24"/>
+          </w:rPr>
+          <w:t xml:space="preserve">can be </w:t>
+        </w:r>
+      </w:ins>
+      <w:ins w:id="119" w:author="mprasad4" w:date="2019-07-23T17:22:00Z">
+        <w:r>
+          <w:rPr>
+            <w:rFonts w:ascii="Times New Roman" w:hAnsi="Times New Roman" w:cs="Times New Roman"/>
+            <w:sz w:val="24"/>
+            <w:szCs w:val="24"/>
+          </w:rPr>
+          <w:t xml:space="preserve">extended for use in </w:t>
+        </w:r>
+      </w:ins>
+      <w:ins w:id="120" w:author="mprasad4" w:date="2019-07-23T17:23:00Z">
+        <w:r>
+          <w:rPr>
+            <w:rFonts w:ascii="Times New Roman" w:hAnsi="Times New Roman" w:cs="Times New Roman"/>
+            <w:sz w:val="24"/>
+            <w:szCs w:val="24"/>
+          </w:rPr>
+          <w:t xml:space="preserve">a </w:t>
+        </w:r>
+      </w:ins>
+      <w:ins w:id="121" w:author="mprasad4" w:date="2019-07-21T21:17:00Z">
+        <w:r>
+          <w:rPr>
+            <w:rFonts w:ascii="Times New Roman" w:hAnsi="Times New Roman" w:cs="Times New Roman"/>
+            <w:sz w:val="24"/>
+            <w:szCs w:val="24"/>
+          </w:rPr>
+          <w:t>commercial</w:t>
+        </w:r>
+      </w:ins>
+      <w:ins w:id="122" w:author="mprasad4" w:date="2019-07-21T21:18:00Z">
+        <w:r>
+          <w:rPr>
+            <w:rFonts w:ascii="Times New Roman" w:hAnsi="Times New Roman" w:cs="Times New Roman"/>
+            <w:sz w:val="24"/>
+            <w:szCs w:val="24"/>
+          </w:rPr>
+          <w:t xml:space="preserve"> </w:t>
+        </w:r>
+      </w:ins>
+      <w:ins w:id="123" w:author="mprasad4" w:date="2019-07-23T17:23:00Z">
+        <w:r>
+          <w:rPr>
+            <w:rFonts w:ascii="Times New Roman" w:hAnsi="Times New Roman" w:cs="Times New Roman"/>
+            <w:sz w:val="24"/>
+            <w:szCs w:val="24"/>
+          </w:rPr>
+          <w:t>enterprise as desc</w:t>
+        </w:r>
+      </w:ins>
+      <w:ins w:id="124" w:author="mprasad4" w:date="2019-07-23T17:15:00Z">
+        <w:r>
+          <w:rPr>
+            <w:rFonts w:ascii="Times New Roman" w:hAnsi="Times New Roman" w:cs="Times New Roman"/>
+            <w:sz w:val="24"/>
+            <w:szCs w:val="24"/>
+          </w:rPr>
+          <w:t>ribed above.</w:t>
+        </w:r>
+      </w:ins>
+      <w:ins w:id="125" w:author="mprasad4" w:date="2019-07-21T21:17:00Z">
         <w:r>
           <w:rPr>
             <w:rFonts w:ascii="Times New Roman" w:hAnsi="Times New Roman" w:cs="Times New Roman"/>
@@ -4923,7 +5000,7 @@
           <w:szCs w:val="40"/>
         </w:rPr>
       </w:pPr>
-      <w:bookmarkStart w:id="115" w:name="_Toc14634997"/>
+      <w:bookmarkStart w:id="126" w:name="_Toc14634997"/>
       <w:r>
         <w:rPr>
           <w:rFonts w:ascii="Times New Roman" w:hAnsi="Times New Roman" w:cs="Times New Roman"/>
@@ -4968,7 +5045,7 @@
         </w:rPr>
         <w:t>Problem Definition</w:t>
       </w:r>
-      <w:bookmarkEnd w:id="115"/>
+      <w:bookmarkEnd w:id="126"/>
     </w:p>
     <w:p>
       <w:pPr>
@@ -4983,7 +5060,7 @@
           <w:szCs w:val="32"/>
         </w:rPr>
       </w:pPr>
-      <w:bookmarkStart w:id="116" w:name="_Toc14634998"/>
+      <w:bookmarkStart w:id="127" w:name="_Toc14634998"/>
       <w:r>
         <w:rPr>
           <w:rFonts w:ascii="Times New Roman" w:hAnsi="Times New Roman" w:cs="Times New Roman"/>
@@ -5039,7 +5116,7 @@
         </w:rPr>
         <w:t>nspiration</w:t>
       </w:r>
-      <w:bookmarkEnd w:id="116"/>
+      <w:bookmarkEnd w:id="127"/>
       <w:r>
         <w:rPr>
           <w:rFonts w:ascii="Times New Roman" w:hAnsi="Times New Roman" w:cs="Times New Roman"/>
@@ -5221,7 +5298,7 @@
           <w:szCs w:val="32"/>
         </w:rPr>
       </w:pPr>
-      <w:bookmarkStart w:id="117" w:name="_Toc14634999"/>
+      <w:bookmarkStart w:id="128" w:name="_Toc14634999"/>
       <w:r>
         <w:rPr>
           <w:rFonts w:ascii="Times New Roman" w:hAnsi="Times New Roman" w:cs="Times New Roman"/>
@@ -5234,7 +5311,7 @@
         <w:lastRenderedPageBreak/>
         <w:t>Problem Definition</w:t>
       </w:r>
-      <w:bookmarkEnd w:id="117"/>
+      <w:bookmarkEnd w:id="128"/>
     </w:p>
     <w:p>
       <w:pPr>
@@ -5416,7 +5493,7 @@
           <w:szCs w:val="32"/>
         </w:rPr>
       </w:pPr>
-      <w:bookmarkStart w:id="118" w:name="_Toc14635000"/>
+      <w:bookmarkStart w:id="129" w:name="_Toc14635000"/>
       <w:r>
         <w:rPr>
           <w:rFonts w:ascii="Times New Roman" w:hAnsi="Times New Roman" w:cs="Times New Roman"/>
@@ -5428,7 +5505,7 @@
         </w:rPr>
         <w:t>Scope</w:t>
       </w:r>
-      <w:bookmarkEnd w:id="118"/>
+      <w:bookmarkEnd w:id="129"/>
     </w:p>
     <w:p>
       <w:pPr>
@@ -5443,7 +5520,7 @@
           <w:szCs w:val="28"/>
         </w:rPr>
       </w:pPr>
-      <w:bookmarkStart w:id="119" w:name="_Toc14635001"/>
+      <w:bookmarkStart w:id="130" w:name="_Toc14635001"/>
       <w:r>
         <w:rPr>
           <w:rFonts w:ascii="Times New Roman" w:hAnsi="Times New Roman" w:cs="Times New Roman"/>
@@ -5499,7 +5576,7 @@
         </w:rPr>
         <w:t>Key Objectives</w:t>
       </w:r>
-      <w:bookmarkEnd w:id="119"/>
+      <w:bookmarkEnd w:id="130"/>
     </w:p>
     <w:p>
       <w:pPr>
@@ -5690,25 +5767,7 @@
           <w:sz w:val="24"/>
           <w:szCs w:val="24"/>
         </w:rPr>
-        <w:t xml:space="preserve"> possibly using tools like </w:t>
-      </w:r>
-      <w:proofErr w:type="spellStart"/>
-      <w:r>
-        <w:rPr>
-          <w:rFonts w:ascii="Times New Roman" w:eastAsia="Times New Roman" w:hAnsi="Times New Roman" w:cs="Times New Roman"/>
-          <w:sz w:val="24"/>
-          <w:szCs w:val="24"/>
-        </w:rPr>
-        <w:t>TensorBoard</w:t>
-      </w:r>
-      <w:proofErr w:type="spellEnd"/>
-      <w:r>
-        <w:rPr>
-          <w:rFonts w:ascii="Times New Roman" w:eastAsia="Times New Roman" w:hAnsi="Times New Roman" w:cs="Times New Roman"/>
-          <w:sz w:val="24"/>
-          <w:szCs w:val="24"/>
-        </w:rPr>
-        <w:t>.</w:t>
+        <w:t xml:space="preserve"> possibly using tools like TensorBoard.</w:t>
       </w:r>
     </w:p>
     <w:p>
@@ -5780,43 +5839,7 @@
           <w:sz w:val="24"/>
           <w:szCs w:val="24"/>
         </w:rPr>
-        <w:t xml:space="preserve">ub, </w:t>
-      </w:r>
-      <w:proofErr w:type="spellStart"/>
-      <w:r>
-        <w:rPr>
-          <w:rFonts w:ascii="Times New Roman" w:eastAsia="Times New Roman" w:hAnsi="Times New Roman" w:cs="Times New Roman"/>
-          <w:sz w:val="24"/>
-          <w:szCs w:val="24"/>
-        </w:rPr>
-        <w:t>Jupyter</w:t>
-      </w:r>
-      <w:proofErr w:type="spellEnd"/>
-      <w:r>
-        <w:rPr>
-          <w:rFonts w:ascii="Times New Roman" w:eastAsia="Times New Roman" w:hAnsi="Times New Roman" w:cs="Times New Roman"/>
-          <w:sz w:val="24"/>
-          <w:szCs w:val="24"/>
-        </w:rPr>
-        <w:t xml:space="preserve"> notebook, </w:t>
-      </w:r>
-      <w:proofErr w:type="spellStart"/>
-      <w:r>
-        <w:rPr>
-          <w:rFonts w:ascii="Times New Roman" w:eastAsia="Times New Roman" w:hAnsi="Times New Roman" w:cs="Times New Roman"/>
-          <w:sz w:val="24"/>
-          <w:szCs w:val="24"/>
-        </w:rPr>
-        <w:t>Keras</w:t>
-      </w:r>
-      <w:proofErr w:type="spellEnd"/>
-      <w:r>
-        <w:rPr>
-          <w:rFonts w:ascii="Times New Roman" w:eastAsia="Times New Roman" w:hAnsi="Times New Roman" w:cs="Times New Roman"/>
-          <w:sz w:val="24"/>
-          <w:szCs w:val="24"/>
-        </w:rPr>
-        <w:t xml:space="preserve">, </w:t>
+        <w:t xml:space="preserve">ub, Jupyter notebook, Keras, </w:t>
       </w:r>
       <w:r>
         <w:rPr>
@@ -5864,7 +5887,7 @@
           <w:szCs w:val="28"/>
         </w:rPr>
       </w:pPr>
-      <w:bookmarkStart w:id="120" w:name="_Toc14635002"/>
+      <w:bookmarkStart w:id="131" w:name="_Toc14635002"/>
       <w:r>
         <w:rPr>
           <w:rFonts w:ascii="Times New Roman" w:hAnsi="Times New Roman" w:cs="Times New Roman"/>
@@ -5910,7 +5933,7 @@
         </w:rPr>
         <w:t xml:space="preserve"> Exploration</w:t>
       </w:r>
-      <w:bookmarkEnd w:id="120"/>
+      <w:bookmarkEnd w:id="131"/>
     </w:p>
     <w:tbl>
       <w:tblPr>
@@ -6412,7 +6435,7 @@
           <w:szCs w:val="28"/>
         </w:rPr>
       </w:pPr>
-      <w:bookmarkStart w:id="121" w:name="_Toc14635003"/>
+      <w:bookmarkStart w:id="132" w:name="_Toc14635003"/>
       <w:r>
         <w:rPr>
           <w:rFonts w:ascii="Times New Roman" w:hAnsi="Times New Roman" w:cs="Times New Roman"/>
@@ -6457,7 +6480,7 @@
         </w:rPr>
         <w:t>Stretch Scope</w:t>
       </w:r>
-      <w:bookmarkEnd w:id="121"/>
+      <w:bookmarkEnd w:id="132"/>
     </w:p>
     <w:p>
       <w:pPr>
@@ -6712,25 +6735,7 @@
           <w:sz w:val="24"/>
           <w:szCs w:val="24"/>
         </w:rPr>
-        <w:t xml:space="preserve">specifically, AWS </w:t>
-      </w:r>
-      <w:proofErr w:type="spellStart"/>
-      <w:r>
-        <w:rPr>
-          <w:rFonts w:ascii="Times New Roman" w:eastAsia="Times New Roman" w:hAnsi="Times New Roman" w:cs="Times New Roman"/>
-          <w:sz w:val="24"/>
-          <w:szCs w:val="24"/>
-        </w:rPr>
-        <w:t>Sagemaker</w:t>
-      </w:r>
-      <w:proofErr w:type="spellEnd"/>
-      <w:r>
-        <w:rPr>
-          <w:rFonts w:ascii="Times New Roman" w:eastAsia="Times New Roman" w:hAnsi="Times New Roman" w:cs="Times New Roman"/>
-          <w:sz w:val="24"/>
-          <w:szCs w:val="24"/>
-        </w:rPr>
-        <w:t xml:space="preserve"> – to aid in development of ML model.  </w:t>
+        <w:t xml:space="preserve">specifically, AWS Sagemaker – to aid in development of ML model.  </w:t>
       </w:r>
       <w:r>
         <w:rPr>
@@ -6778,7 +6783,7 @@
           <w:szCs w:val="32"/>
         </w:rPr>
       </w:pPr>
-      <w:bookmarkStart w:id="122" w:name="_Toc14635004"/>
+      <w:bookmarkStart w:id="133" w:name="_Toc14635004"/>
       <w:r>
         <w:rPr>
           <w:rFonts w:ascii="Times New Roman" w:hAnsi="Times New Roman" w:cs="Times New Roman"/>
@@ -6802,7 +6807,7 @@
         <w:tab/>
         <w:t>Data Exploration</w:t>
       </w:r>
-      <w:bookmarkEnd w:id="122"/>
+      <w:bookmarkEnd w:id="133"/>
     </w:p>
     <w:p>
       <w:pPr>
@@ -6817,7 +6822,7 @@
           <w:szCs w:val="32"/>
         </w:rPr>
       </w:pPr>
-      <w:bookmarkStart w:id="123" w:name="_Toc14635005"/>
+      <w:bookmarkStart w:id="134" w:name="_Toc14635005"/>
       <w:r>
         <w:rPr>
           <w:rFonts w:ascii="Times New Roman" w:hAnsi="Times New Roman" w:cs="Times New Roman"/>
@@ -6862,7 +6867,7 @@
         </w:rPr>
         <w:t>Data Context</w:t>
       </w:r>
-      <w:bookmarkEnd w:id="123"/>
+      <w:bookmarkEnd w:id="134"/>
     </w:p>
     <w:p>
       <w:pPr>
@@ -7007,25 +7012,7 @@
           <w:sz w:val="24"/>
           <w:szCs w:val="24"/>
         </w:rPr>
-        <w:t xml:space="preserve"> like Bart Simpson, Marge Simpson, and </w:t>
-      </w:r>
-      <w:proofErr w:type="spellStart"/>
-      <w:r>
-        <w:rPr>
-          <w:rFonts w:ascii="Times New Roman" w:hAnsi="Times New Roman" w:cs="Times New Roman"/>
-          <w:sz w:val="24"/>
-          <w:szCs w:val="24"/>
-        </w:rPr>
-        <w:t>Krusty</w:t>
-      </w:r>
-      <w:proofErr w:type="spellEnd"/>
-      <w:r>
-        <w:rPr>
-          <w:rFonts w:ascii="Times New Roman" w:hAnsi="Times New Roman" w:cs="Times New Roman"/>
-          <w:sz w:val="24"/>
-          <w:szCs w:val="24"/>
-        </w:rPr>
-        <w:t xml:space="preserve"> the Clown</w:t>
+        <w:t xml:space="preserve"> like Bart Simpson, Marge Simpson, and Krusty the Clown</w:t>
       </w:r>
       <w:r>
         <w:rPr>
@@ -7478,7 +7465,7 @@
           <w:szCs w:val="32"/>
         </w:rPr>
       </w:pPr>
-      <w:bookmarkStart w:id="124" w:name="_Toc14635006"/>
+      <w:bookmarkStart w:id="135" w:name="_Toc14635006"/>
       <w:r>
         <w:rPr>
           <w:rFonts w:ascii="Times New Roman" w:hAnsi="Times New Roman" w:cs="Times New Roman"/>
@@ -7523,7 +7510,7 @@
         </w:rPr>
         <w:t>Dataset Composition</w:t>
       </w:r>
-      <w:bookmarkEnd w:id="124"/>
+      <w:bookmarkEnd w:id="135"/>
     </w:p>
     <w:p>
       <w:pPr>
@@ -7669,8 +7656,8 @@
           <w:szCs w:val="24"/>
         </w:rPr>
       </w:pPr>
-      <w:bookmarkStart w:id="125" w:name="_gjdgxs"/>
-      <w:bookmarkEnd w:id="125"/>
+      <w:bookmarkStart w:id="136" w:name="_gjdgxs"/>
+      <w:bookmarkEnd w:id="136"/>
       <w:r>
         <w:rPr>
           <w:rFonts w:ascii="Times New Roman" w:eastAsia="Times New Roman" w:hAnsi="Times New Roman" w:cs="Times New Roman"/>
@@ -7818,19 +7805,8 @@
           <w:sz w:val="24"/>
           <w:szCs w:val="24"/>
         </w:rPr>
-        <w:t xml:space="preserve">Authors: </w:t>
-      </w:r>
-      <w:proofErr w:type="spellStart"/>
-      <w:r>
-        <w:rPr>
-          <w:rFonts w:ascii="Times New Roman" w:eastAsia="Times New Roman" w:hAnsi="Times New Roman" w:cs="Times New Roman"/>
-          <w:color w:val="00000A"/>
-          <w:sz w:val="24"/>
-          <w:szCs w:val="24"/>
-        </w:rPr>
-        <w:t>alexiattia</w:t>
-      </w:r>
-      <w:proofErr w:type="spellEnd"/>
+        <w:t>Authors: alexiattia</w:t>
+      </w:r>
     </w:p>
     <w:p>
       <w:pPr>
@@ -8000,7 +7976,7 @@
           <w:szCs w:val="32"/>
         </w:rPr>
       </w:pPr>
-      <w:bookmarkStart w:id="126" w:name="_Toc14635007"/>
+      <w:bookmarkStart w:id="137" w:name="_Toc14635007"/>
       <w:r>
         <w:rPr>
           <w:rFonts w:ascii="Times New Roman" w:hAnsi="Times New Roman" w:cs="Times New Roman"/>
@@ -8046,7 +8022,7 @@
         <w:tab/>
         <w:t>Data Quality</w:t>
       </w:r>
-      <w:bookmarkEnd w:id="126"/>
+      <w:bookmarkEnd w:id="137"/>
     </w:p>
     <w:p>
       <w:pPr>
@@ -8498,7 +8474,6 @@
         </w:rPr>
         <w:t xml:space="preserve">the </w:t>
       </w:r>
-      <w:proofErr w:type="spellStart"/>
       <w:r>
         <w:rPr>
           <w:rFonts w:ascii="Times New Roman" w:eastAsia="Times New Roman" w:hAnsi="Times New Roman" w:cs="Times New Roman"/>
@@ -8507,7 +8482,6 @@
         </w:rPr>
         <w:t>Keras</w:t>
       </w:r>
-      <w:proofErr w:type="spellEnd"/>
       <w:r>
         <w:rPr>
           <w:rFonts w:ascii="Times New Roman" w:eastAsia="Times New Roman" w:hAnsi="Times New Roman" w:cs="Times New Roman"/>
@@ -8522,25 +8496,7 @@
           <w:sz w:val="24"/>
           <w:szCs w:val="24"/>
         </w:rPr>
-        <w:t xml:space="preserve"> </w:t>
-      </w:r>
-      <w:proofErr w:type="spellStart"/>
-      <w:r>
-        <w:rPr>
-          <w:rFonts w:ascii="Times New Roman" w:eastAsia="Times New Roman" w:hAnsi="Times New Roman" w:cs="Times New Roman"/>
-          <w:sz w:val="24"/>
-          <w:szCs w:val="24"/>
-        </w:rPr>
-        <w:t>PyTorch</w:t>
-      </w:r>
-      <w:proofErr w:type="spellEnd"/>
-      <w:r>
-        <w:rPr>
-          <w:rFonts w:ascii="Times New Roman" w:eastAsia="Times New Roman" w:hAnsi="Times New Roman" w:cs="Times New Roman"/>
-          <w:sz w:val="24"/>
-          <w:szCs w:val="24"/>
-        </w:rPr>
-        <w:t xml:space="preserve"> libraries to read images and preprocess them for classification and detection.</w:t>
+        <w:t xml:space="preserve"> PyTorch libraries to read images and preprocess them for classification and detection.</w:t>
       </w:r>
       <w:r>
         <w:rPr>
@@ -8778,8 +8734,8 @@
         </w:rPr>
         <w:t xml:space="preserve"> </w:t>
       </w:r>
-      <w:bookmarkStart w:id="127" w:name="_3znysh7"/>
-      <w:bookmarkEnd w:id="127"/>
+      <w:bookmarkStart w:id="138" w:name="_3znysh7"/>
+      <w:bookmarkEnd w:id="138"/>
       <w:r>
         <w:rPr>
           <w:rFonts w:ascii="Times New Roman" w:eastAsia="Times New Roman" w:hAnsi="Times New Roman" w:cs="Times New Roman"/>
@@ -8812,7 +8768,7 @@
           <w:szCs w:val="40"/>
         </w:rPr>
       </w:pPr>
-      <w:bookmarkStart w:id="128" w:name="_Toc14635008"/>
+      <w:bookmarkStart w:id="139" w:name="_Toc14635008"/>
       <w:r>
         <w:rPr>
           <w:rFonts w:ascii="Times New Roman" w:hAnsi="Times New Roman" w:cs="Times New Roman"/>
@@ -8836,7 +8792,7 @@
         <w:tab/>
         <w:t>Technology Exploration &amp; Setup</w:t>
       </w:r>
-      <w:bookmarkEnd w:id="128"/>
+      <w:bookmarkEnd w:id="139"/>
     </w:p>
     <w:p>
       <w:pPr>
@@ -8851,7 +8807,7 @@
           <w:szCs w:val="32"/>
         </w:rPr>
       </w:pPr>
-      <w:bookmarkStart w:id="129" w:name="_Toc14635009"/>
+      <w:bookmarkStart w:id="140" w:name="_Toc14635009"/>
       <w:r>
         <w:rPr>
           <w:rFonts w:ascii="Times New Roman" w:hAnsi="Times New Roman" w:cs="Times New Roman"/>
@@ -8886,7 +8842,7 @@
         <w:tab/>
         <w:t>Technology and Tools</w:t>
       </w:r>
-      <w:bookmarkEnd w:id="129"/>
+      <w:bookmarkEnd w:id="140"/>
     </w:p>
     <w:tbl>
       <w:tblPr>
@@ -9055,23 +9011,13 @@
                 <w:szCs w:val="24"/>
               </w:rPr>
             </w:pPr>
-            <w:proofErr w:type="spellStart"/>
             <w:r>
               <w:rPr>
                 <w:rFonts w:ascii="Times New Roman" w:hAnsi="Times New Roman" w:cs="Times New Roman"/>
                 <w:sz w:val="24"/>
                 <w:szCs w:val="24"/>
               </w:rPr>
-              <w:t>Jupyter</w:t>
-            </w:r>
-            <w:proofErr w:type="spellEnd"/>
-            <w:r>
-              <w:rPr>
-                <w:rFonts w:ascii="Times New Roman" w:hAnsi="Times New Roman" w:cs="Times New Roman"/>
-                <w:sz w:val="24"/>
-                <w:szCs w:val="24"/>
-              </w:rPr>
-              <w:t xml:space="preserve"> Notebook</w:t>
+              <w:t>Jupyter Notebook</w:t>
             </w:r>
           </w:p>
         </w:tc>
@@ -9255,52 +9201,22 @@
               </w:rPr>
               <w:t xml:space="preserve">low, </w:t>
             </w:r>
-            <w:proofErr w:type="spellStart"/>
             <w:r>
               <w:rPr>
                 <w:rFonts w:ascii="Times New Roman" w:hAnsi="Times New Roman" w:cs="Times New Roman"/>
                 <w:sz w:val="24"/>
                 <w:szCs w:val="24"/>
               </w:rPr>
-              <w:t>TensorBoard</w:t>
-            </w:r>
-            <w:proofErr w:type="spellEnd"/>
+              <w:t xml:space="preserve">TensorBoard, </w:t>
+            </w:r>
             <w:r>
               <w:rPr>
                 <w:rFonts w:ascii="Times New Roman" w:hAnsi="Times New Roman" w:cs="Times New Roman"/>
                 <w:sz w:val="24"/>
                 <w:szCs w:val="24"/>
               </w:rPr>
-              <w:t xml:space="preserve">, </w:t>
-            </w:r>
-            <w:proofErr w:type="spellStart"/>
-            <w:r>
-              <w:rPr>
-                <w:rFonts w:ascii="Times New Roman" w:hAnsi="Times New Roman" w:cs="Times New Roman"/>
-                <w:sz w:val="24"/>
-                <w:szCs w:val="24"/>
-              </w:rPr>
-              <w:t>Keras</w:t>
-            </w:r>
-            <w:proofErr w:type="spellEnd"/>
-            <w:r>
-              <w:rPr>
-                <w:rFonts w:ascii="Times New Roman" w:hAnsi="Times New Roman" w:cs="Times New Roman"/>
-                <w:sz w:val="24"/>
-                <w:szCs w:val="24"/>
-              </w:rPr>
-              <w:t xml:space="preserve">, </w:t>
-            </w:r>
-            <w:proofErr w:type="spellStart"/>
-            <w:r>
-              <w:rPr>
-                <w:rFonts w:ascii="Times New Roman" w:hAnsi="Times New Roman" w:cs="Times New Roman"/>
-                <w:sz w:val="24"/>
-                <w:szCs w:val="24"/>
-              </w:rPr>
-              <w:t>PyTorch</w:t>
-            </w:r>
-            <w:proofErr w:type="spellEnd"/>
+              <w:t>Keras, PyTorch</w:t>
+            </w:r>
           </w:p>
         </w:tc>
       </w:tr>
@@ -9343,7 +9259,6 @@
                 <w:szCs w:val="24"/>
               </w:rPr>
             </w:pPr>
-            <w:proofErr w:type="spellStart"/>
             <w:r>
               <w:rPr>
                 <w:rFonts w:ascii="Times New Roman" w:hAnsi="Times New Roman" w:cs="Times New Roman"/>
@@ -9352,7 +9267,6 @@
               </w:rPr>
               <w:t>YouTrack</w:t>
             </w:r>
-            <w:proofErr w:type="spellEnd"/>
           </w:p>
         </w:tc>
       </w:tr>
@@ -9401,18 +9315,8 @@
                 <w:sz w:val="24"/>
                 <w:szCs w:val="24"/>
               </w:rPr>
-              <w:t xml:space="preserve">Blackboard, Slack, WhatsApp, Cisco </w:t>
-            </w:r>
-            <w:proofErr w:type="spellStart"/>
-            <w:r>
-              <w:rPr>
-                <w:rFonts w:ascii="Times New Roman" w:hAnsi="Times New Roman" w:cs="Times New Roman"/>
-                <w:sz w:val="24"/>
-                <w:szCs w:val="24"/>
-              </w:rPr>
-              <w:t>Webex</w:t>
-            </w:r>
-            <w:proofErr w:type="spellEnd"/>
+              <w:t>Blackboard, Slack, WhatsApp, Cisco Webex</w:t>
+            </w:r>
           </w:p>
         </w:tc>
       </w:tr>
@@ -9445,7 +9349,7 @@
           <w:szCs w:val="32"/>
         </w:rPr>
       </w:pPr>
-      <w:bookmarkStart w:id="130" w:name="_Toc14635010"/>
+      <w:bookmarkStart w:id="141" w:name="_Toc14635010"/>
       <w:r>
         <w:rPr>
           <w:rFonts w:ascii="Times New Roman" w:hAnsi="Times New Roman" w:cs="Times New Roman"/>
@@ -9457,7 +9361,7 @@
         </w:rPr>
         <w:t>Assumptions and Risks</w:t>
       </w:r>
-      <w:bookmarkEnd w:id="130"/>
+      <w:bookmarkEnd w:id="141"/>
     </w:p>
     <w:p>
       <w:pPr>
@@ -9884,7 +9788,7 @@
           <w:szCs w:val="40"/>
         </w:rPr>
       </w:pPr>
-      <w:bookmarkStart w:id="131" w:name="_Toc14635011"/>
+      <w:bookmarkStart w:id="142" w:name="_Toc14635011"/>
       <w:r>
         <w:rPr>
           <w:rFonts w:ascii="Times New Roman" w:hAnsi="Times New Roman" w:cs="Times New Roman"/>
@@ -9908,7 +9812,7 @@
         <w:tab/>
         <w:t>Development: Analytics &amp; Algorithms</w:t>
       </w:r>
-      <w:bookmarkEnd w:id="131"/>
+      <w:bookmarkEnd w:id="142"/>
     </w:p>
     <w:p>
       <w:pPr>
@@ -9943,7 +9847,7 @@
           <w:szCs w:val="32"/>
         </w:rPr>
       </w:pPr>
-      <w:bookmarkStart w:id="132" w:name="_Toc14635012"/>
+      <w:bookmarkStart w:id="143" w:name="_Toc14635012"/>
       <w:r>
         <w:rPr>
           <w:rFonts w:ascii="Times New Roman" w:hAnsi="Times New Roman" w:cs="Times New Roman"/>
@@ -10000,7 +9904,7 @@
         </w:rPr>
         <w:t xml:space="preserve"> Architectures</w:t>
       </w:r>
-      <w:bookmarkEnd w:id="132"/>
+      <w:bookmarkEnd w:id="143"/>
     </w:p>
     <w:p>
       <w:pPr>
@@ -10217,7 +10121,7 @@
           <w:szCs w:val="32"/>
         </w:rPr>
       </w:pPr>
-      <w:bookmarkStart w:id="133" w:name="_Toc14635013"/>
+      <w:bookmarkStart w:id="144" w:name="_Toc14635013"/>
       <w:r>
         <w:rPr>
           <w:rFonts w:ascii="Times New Roman" w:hAnsi="Times New Roman" w:cs="Times New Roman"/>
@@ -10263,7 +10167,7 @@
         </w:rPr>
         <w:t>Research</w:t>
       </w:r>
-      <w:bookmarkEnd w:id="133"/>
+      <w:bookmarkEnd w:id="144"/>
     </w:p>
     <w:p>
       <w:pPr>
@@ -10336,7 +10240,7 @@
           <w:szCs w:val="28"/>
         </w:rPr>
       </w:pPr>
-      <w:bookmarkStart w:id="134" w:name="_Toc14635014"/>
+      <w:bookmarkStart w:id="145" w:name="_Toc14635014"/>
       <w:r>
         <w:rPr>
           <w:rFonts w:ascii="Times New Roman" w:hAnsi="Times New Roman" w:cs="Times New Roman"/>
@@ -10392,7 +10296,7 @@
         </w:rPr>
         <w:t>Activation Functions</w:t>
       </w:r>
-      <w:bookmarkEnd w:id="134"/>
+      <w:bookmarkEnd w:id="145"/>
     </w:p>
     <w:p>
       <w:pPr>
@@ -10530,25 +10434,7 @@
           <w:sz w:val="24"/>
           <w:szCs w:val="24"/>
         </w:rPr>
-        <w:t xml:space="preserve">based activation functions are similar to </w:t>
-      </w:r>
-      <w:proofErr w:type="spellStart"/>
-      <w:r>
-        <w:rPr>
-          <w:rFonts w:ascii="Times New Roman" w:hAnsi="Times New Roman" w:cs="Times New Roman"/>
-          <w:sz w:val="24"/>
-          <w:szCs w:val="24"/>
-        </w:rPr>
-        <w:t>Sigmoids</w:t>
-      </w:r>
-      <w:proofErr w:type="spellEnd"/>
-      <w:r>
-        <w:rPr>
-          <w:rFonts w:ascii="Times New Roman" w:hAnsi="Times New Roman" w:cs="Times New Roman"/>
-          <w:sz w:val="24"/>
-          <w:szCs w:val="24"/>
-        </w:rPr>
-        <w:t>, but faster and can return values between -1 and 1</w:t>
+        <w:t>based activation functions are similar to Sigmoids, but faster and can return values between -1 and 1</w:t>
       </w:r>
       <w:r>
         <w:rPr>
@@ -10564,25 +10450,7 @@
           <w:sz w:val="24"/>
           <w:szCs w:val="24"/>
         </w:rPr>
-        <w:t xml:space="preserve">(scaled </w:t>
-      </w:r>
-      <w:proofErr w:type="spellStart"/>
-      <w:r>
-        <w:rPr>
-          <w:rFonts w:ascii="Times New Roman" w:hAnsi="Times New Roman" w:cs="Times New Roman"/>
-          <w:sz w:val="24"/>
-          <w:szCs w:val="24"/>
-        </w:rPr>
-        <w:t>sigmoids</w:t>
-      </w:r>
-      <w:proofErr w:type="spellEnd"/>
-      <w:r>
-        <w:rPr>
-          <w:rFonts w:ascii="Times New Roman" w:hAnsi="Times New Roman" w:cs="Times New Roman"/>
-          <w:sz w:val="24"/>
-          <w:szCs w:val="24"/>
-        </w:rPr>
-        <w:t xml:space="preserve">). </w:t>
+        <w:t xml:space="preserve">(scaled sigmoids). </w:t>
       </w:r>
       <w:r>
         <w:rPr>
@@ -10598,25 +10466,7 @@
           <w:sz w:val="24"/>
           <w:szCs w:val="24"/>
         </w:rPr>
-        <w:t>Rectified Linear Unit (</w:t>
-      </w:r>
-      <w:proofErr w:type="spellStart"/>
-      <w:r>
-        <w:rPr>
-          <w:rFonts w:ascii="Times New Roman" w:hAnsi="Times New Roman" w:cs="Times New Roman"/>
-          <w:sz w:val="24"/>
-          <w:szCs w:val="24"/>
-        </w:rPr>
-        <w:t>ReLU</w:t>
-      </w:r>
-      <w:proofErr w:type="spellEnd"/>
-      <w:r>
-        <w:rPr>
-          <w:rFonts w:ascii="Times New Roman" w:hAnsi="Times New Roman" w:cs="Times New Roman"/>
-          <w:sz w:val="24"/>
-          <w:szCs w:val="24"/>
-        </w:rPr>
-        <w:t>) returns 0 if the output is negative</w:t>
+        <w:t>Rectified Linear Unit (ReLU) returns 0 if the output is negative</w:t>
       </w:r>
       <w:r>
         <w:rPr>
@@ -10648,7 +10498,7 @@
           <w:szCs w:val="28"/>
         </w:rPr>
       </w:pPr>
-      <w:bookmarkStart w:id="135" w:name="_Toc14635015"/>
+      <w:bookmarkStart w:id="146" w:name="_Toc14635015"/>
       <w:r>
         <w:rPr>
           <w:rFonts w:ascii="Times New Roman" w:hAnsi="Times New Roman" w:cs="Times New Roman"/>
@@ -10693,7 +10543,7 @@
         </w:rPr>
         <w:t>Cost Functions</w:t>
       </w:r>
-      <w:bookmarkEnd w:id="135"/>
+      <w:bookmarkEnd w:id="146"/>
     </w:p>
     <w:p>
       <w:pPr>
@@ -10806,7 +10656,7 @@
           <w:szCs w:val="28"/>
         </w:rPr>
       </w:pPr>
-      <w:bookmarkStart w:id="136" w:name="_Toc14635016"/>
+      <w:bookmarkStart w:id="147" w:name="_Toc14635016"/>
       <w:r>
         <w:rPr>
           <w:rFonts w:ascii="Times New Roman" w:hAnsi="Times New Roman" w:cs="Times New Roman"/>
@@ -10851,7 +10701,7 @@
         </w:rPr>
         <w:t>Gradient Descent Approach</w:t>
       </w:r>
-      <w:bookmarkEnd w:id="136"/>
+      <w:bookmarkEnd w:id="147"/>
     </w:p>
     <w:p>
       <w:pPr>
@@ -11012,7 +10862,7 @@
           <w:szCs w:val="28"/>
         </w:rPr>
       </w:pPr>
-      <w:bookmarkStart w:id="137" w:name="_Toc14635017"/>
+      <w:bookmarkStart w:id="148" w:name="_Toc14635017"/>
       <w:r>
         <w:rPr>
           <w:rFonts w:ascii="Times New Roman" w:hAnsi="Times New Roman" w:cs="Times New Roman"/>
@@ -11057,7 +10907,7 @@
         </w:rPr>
         <w:t>Preventing Overfitting</w:t>
       </w:r>
-      <w:bookmarkEnd w:id="137"/>
+      <w:bookmarkEnd w:id="148"/>
     </w:p>
     <w:p>
       <w:pPr>
@@ -11114,7 +10964,7 @@
           <w:szCs w:val="28"/>
         </w:rPr>
       </w:pPr>
-      <w:bookmarkStart w:id="138" w:name="_Toc14635018"/>
+      <w:bookmarkStart w:id="149" w:name="_Toc14635018"/>
       <w:r>
         <w:rPr>
           <w:rFonts w:ascii="Times New Roman" w:hAnsi="Times New Roman" w:cs="Times New Roman"/>
@@ -11159,7 +11009,7 @@
         </w:rPr>
         <w:t>Initialization</w:t>
       </w:r>
-      <w:bookmarkEnd w:id="138"/>
+      <w:bookmarkEnd w:id="149"/>
     </w:p>
     <w:p>
       <w:pPr>
@@ -11176,43 +11026,7 @@
           <w:sz w:val="24"/>
           <w:szCs w:val="24"/>
         </w:rPr>
-        <w:t xml:space="preserve">With regards to initialize weights, bias and other outputs, </w:t>
-      </w:r>
-      <w:proofErr w:type="spellStart"/>
-      <w:r>
-        <w:rPr>
-          <w:rFonts w:ascii="Times New Roman" w:hAnsi="Times New Roman" w:cs="Times New Roman"/>
-          <w:sz w:val="24"/>
-          <w:szCs w:val="24"/>
-        </w:rPr>
-        <w:t>Glorot</w:t>
-      </w:r>
-      <w:proofErr w:type="spellEnd"/>
-      <w:r>
-        <w:rPr>
-          <w:rFonts w:ascii="Times New Roman" w:hAnsi="Times New Roman" w:cs="Times New Roman"/>
-          <w:sz w:val="24"/>
-          <w:szCs w:val="24"/>
-        </w:rPr>
-        <w:t xml:space="preserve">-normal and </w:t>
-      </w:r>
-      <w:proofErr w:type="spellStart"/>
-      <w:r>
-        <w:rPr>
-          <w:rFonts w:ascii="Times New Roman" w:hAnsi="Times New Roman" w:cs="Times New Roman"/>
-          <w:sz w:val="24"/>
-          <w:szCs w:val="24"/>
-        </w:rPr>
-        <w:t>Glorot</w:t>
-      </w:r>
-      <w:proofErr w:type="spellEnd"/>
-      <w:r>
-        <w:rPr>
-          <w:rFonts w:ascii="Times New Roman" w:hAnsi="Times New Roman" w:cs="Times New Roman"/>
-          <w:sz w:val="24"/>
-          <w:szCs w:val="24"/>
-        </w:rPr>
-        <w:t>-uniform values can be used.</w:t>
+        <w:t>With regards to initialize weights, bias and other outputs, Glorot-normal and Glorot-uniform values can be used.</w:t>
       </w:r>
     </w:p>
     <w:p>
@@ -11252,7 +11066,7 @@
           <w:szCs w:val="28"/>
         </w:rPr>
       </w:pPr>
-      <w:bookmarkStart w:id="139" w:name="_Toc14635019"/>
+      <w:bookmarkStart w:id="150" w:name="_Toc14635019"/>
       <w:r>
         <w:rPr>
           <w:rFonts w:ascii="Times New Roman" w:hAnsi="Times New Roman" w:cs="Times New Roman"/>
@@ -11298,7 +11112,7 @@
         </w:rPr>
         <w:t>Layers</w:t>
       </w:r>
-      <w:bookmarkEnd w:id="139"/>
+      <w:bookmarkEnd w:id="150"/>
     </w:p>
     <w:p>
       <w:pPr>
@@ -11347,33 +11161,15 @@
           <w:sz w:val="24"/>
           <w:szCs w:val="24"/>
         </w:rPr>
-        <w:t xml:space="preserve">Alternatively, in a </w:t>
-      </w:r>
-      <w:proofErr w:type="spellStart"/>
-      <w:r>
-        <w:rPr>
-          <w:rFonts w:ascii="Times New Roman" w:hAnsi="Times New Roman" w:cs="Times New Roman"/>
-          <w:sz w:val="24"/>
-          <w:szCs w:val="24"/>
-        </w:rPr>
-        <w:t>S</w:t>
-      </w:r>
-      <w:r>
-        <w:rPr>
-          <w:rFonts w:ascii="Times New Roman" w:hAnsi="Times New Roman" w:cs="Times New Roman"/>
-          <w:sz w:val="24"/>
-          <w:szCs w:val="24"/>
-        </w:rPr>
-        <w:t>oftmax</w:t>
-      </w:r>
-      <w:proofErr w:type="spellEnd"/>
-      <w:r>
-        <w:rPr>
-          <w:rFonts w:ascii="Times New Roman" w:hAnsi="Times New Roman" w:cs="Times New Roman"/>
-          <w:sz w:val="24"/>
-          <w:szCs w:val="24"/>
-        </w:rPr>
-        <w:t xml:space="preserve"> layer</w:t>
+        <w:t>Alternatively, in a S</w:t>
+      </w:r>
+      <w:r>
+        <w:rPr>
+          <w:rFonts w:ascii="Times New Roman" w:hAnsi="Times New Roman" w:cs="Times New Roman"/>
+          <w:sz w:val="24"/>
+          <w:szCs w:val="24"/>
+        </w:rPr>
+        <w:t>oftmax layer</w:t>
       </w:r>
       <w:r>
         <w:rPr>
@@ -11597,9 +11393,9 @@
           <w:szCs w:val="32"/>
         </w:rPr>
       </w:pPr>
-      <w:bookmarkStart w:id="140" w:name="OLE_LINK3"/>
-      <w:bookmarkStart w:id="141" w:name="_Hlk12220668"/>
-      <w:bookmarkStart w:id="142" w:name="_Toc14635020"/>
+      <w:bookmarkStart w:id="151" w:name="_Toc14635020"/>
+      <w:bookmarkStart w:id="152" w:name="OLE_LINK3"/>
+      <w:bookmarkStart w:id="153" w:name="_Hlk12220668"/>
       <w:r>
         <w:rPr>
           <w:rFonts w:ascii="Times New Roman" w:hAnsi="Times New Roman" w:cs="Times New Roman"/>
@@ -11634,7 +11430,7 @@
         <w:tab/>
         <w:t>Convolutional Neural Network (CNN)</w:t>
       </w:r>
-      <w:bookmarkEnd w:id="142"/>
+      <w:bookmarkEnd w:id="151"/>
     </w:p>
     <w:p>
       <w:pPr>
@@ -11840,6 +11636,7 @@
           <w:id w:val="783775925"/>
           <w:citation/>
         </w:sdtPr>
+        <w:sdtEndPr/>
         <w:sdtContent>
           <w:r>
             <w:rPr>
@@ -12024,8 +11821,8 @@
         </w:rPr>
         <w:t xml:space="preserve">to a </w:t>
       </w:r>
-      <w:bookmarkEnd w:id="140"/>
-      <w:bookmarkEnd w:id="141"/>
+      <w:bookmarkEnd w:id="152"/>
+      <w:bookmarkEnd w:id="153"/>
       <w:r>
         <w:rPr>
           <w:rFonts w:ascii="Times New Roman" w:hAnsi="Times New Roman" w:cs="Times New Roman"/>
@@ -12072,7 +11869,7 @@
           <w:szCs w:val="32"/>
         </w:rPr>
       </w:pPr>
-      <w:bookmarkStart w:id="143" w:name="_Toc14635021"/>
+      <w:bookmarkStart w:id="154" w:name="_Toc14635021"/>
       <w:r>
         <w:rPr>
           <w:rFonts w:ascii="Times New Roman" w:hAnsi="Times New Roman" w:cs="Times New Roman"/>
@@ -12150,7 +11947,7 @@
         </w:rPr>
         <w:t>(R-CNN)</w:t>
       </w:r>
-      <w:bookmarkEnd w:id="143"/>
+      <w:bookmarkEnd w:id="154"/>
     </w:p>
     <w:p>
       <w:pPr>
@@ -12284,6 +12081,7 @@
           <w:id w:val="115801194"/>
           <w:citation/>
         </w:sdtPr>
+        <w:sdtEndPr/>
         <w:sdtContent>
           <w:r>
             <w:rPr>
@@ -12364,7 +12162,7 @@
           <w:szCs w:val="32"/>
         </w:rPr>
       </w:pPr>
-      <w:bookmarkStart w:id="144" w:name="_Toc14635022"/>
+      <w:bookmarkStart w:id="155" w:name="_Toc14635022"/>
       <w:r>
         <w:rPr>
           <w:rFonts w:ascii="Times New Roman" w:hAnsi="Times New Roman" w:cs="Times New Roman"/>
@@ -12422,7 +12220,7 @@
         </w:rPr>
         <w:t>(YOLO)</w:t>
       </w:r>
-      <w:bookmarkEnd w:id="144"/>
+      <w:bookmarkEnd w:id="155"/>
     </w:p>
     <w:p>
       <w:pPr>
@@ -12627,43 +12425,7 @@
           <w:sz w:val="24"/>
           <w:szCs w:val="24"/>
         </w:rPr>
-        <w:t xml:space="preserve"> sets of values: bx, by, </w:t>
-      </w:r>
-      <w:proofErr w:type="spellStart"/>
-      <w:r>
-        <w:rPr>
-          <w:rFonts w:ascii="Times New Roman" w:hAnsi="Times New Roman" w:cs="Times New Roman"/>
-          <w:sz w:val="24"/>
-          <w:szCs w:val="24"/>
-        </w:rPr>
-        <w:t>bh</w:t>
-      </w:r>
-      <w:proofErr w:type="spellEnd"/>
-      <w:r>
-        <w:rPr>
-          <w:rFonts w:ascii="Times New Roman" w:hAnsi="Times New Roman" w:cs="Times New Roman"/>
-          <w:sz w:val="24"/>
-          <w:szCs w:val="24"/>
-        </w:rPr>
-        <w:t xml:space="preserve"> and </w:t>
-      </w:r>
-      <w:proofErr w:type="spellStart"/>
-      <w:r>
-        <w:rPr>
-          <w:rFonts w:ascii="Times New Roman" w:hAnsi="Times New Roman" w:cs="Times New Roman"/>
-          <w:sz w:val="24"/>
-          <w:szCs w:val="24"/>
-        </w:rPr>
-        <w:t>bw</w:t>
-      </w:r>
-      <w:proofErr w:type="spellEnd"/>
-      <w:r>
-        <w:rPr>
-          <w:rFonts w:ascii="Times New Roman" w:hAnsi="Times New Roman" w:cs="Times New Roman"/>
-          <w:sz w:val="24"/>
-          <w:szCs w:val="24"/>
-        </w:rPr>
-        <w:t xml:space="preserve">.  Bx and </w:t>
+        <w:t xml:space="preserve"> sets of values: bx, by, bh and bw.  Bx and </w:t>
       </w:r>
       <w:r>
         <w:rPr>
@@ -12711,25 +12473,7 @@
           <w:sz w:val="24"/>
           <w:szCs w:val="24"/>
         </w:rPr>
-        <w:t xml:space="preserve"> corner of box, </w:t>
-      </w:r>
-      <w:proofErr w:type="spellStart"/>
-      <w:r>
-        <w:rPr>
-          <w:rFonts w:ascii="Times New Roman" w:hAnsi="Times New Roman" w:cs="Times New Roman"/>
-          <w:sz w:val="24"/>
-          <w:szCs w:val="24"/>
-        </w:rPr>
-        <w:t>bh</w:t>
-      </w:r>
-      <w:proofErr w:type="spellEnd"/>
-      <w:r>
-        <w:rPr>
-          <w:rFonts w:ascii="Times New Roman" w:hAnsi="Times New Roman" w:cs="Times New Roman"/>
-          <w:sz w:val="24"/>
-          <w:szCs w:val="24"/>
-        </w:rPr>
-        <w:t xml:space="preserve"> is height</w:t>
+        <w:t xml:space="preserve"> corner of box, bh is height</w:t>
       </w:r>
       <w:r>
         <w:rPr>
@@ -12745,25 +12489,7 @@
           <w:sz w:val="24"/>
           <w:szCs w:val="24"/>
         </w:rPr>
-        <w:t xml:space="preserve"> and </w:t>
-      </w:r>
-      <w:proofErr w:type="spellStart"/>
-      <w:r>
-        <w:rPr>
-          <w:rFonts w:ascii="Times New Roman" w:hAnsi="Times New Roman" w:cs="Times New Roman"/>
-          <w:sz w:val="24"/>
-          <w:szCs w:val="24"/>
-        </w:rPr>
-        <w:t>bw</w:t>
-      </w:r>
-      <w:proofErr w:type="spellEnd"/>
-      <w:r>
-        <w:rPr>
-          <w:rFonts w:ascii="Times New Roman" w:hAnsi="Times New Roman" w:cs="Times New Roman"/>
-          <w:sz w:val="24"/>
-          <w:szCs w:val="24"/>
-        </w:rPr>
-        <w:t xml:space="preserve"> is width of object. The output y in case of localization consists of these elements</w:t>
+        <w:t xml:space="preserve"> and bw is width of object. The output y in case of localization consists of these elements</w:t>
       </w:r>
       <w:r>
         <w:rPr>
@@ -13614,25 +13340,7 @@
           <w:sz w:val="24"/>
           <w:szCs w:val="24"/>
         </w:rPr>
-        <w:t xml:space="preserve"> (</w:t>
-      </w:r>
-      <w:proofErr w:type="spellStart"/>
-      <w:r>
-        <w:rPr>
-          <w:rFonts w:ascii="Times New Roman" w:hAnsi="Times New Roman" w:cs="Times New Roman"/>
-          <w:sz w:val="24"/>
-          <w:szCs w:val="24"/>
-        </w:rPr>
-        <w:t>IoU</w:t>
-      </w:r>
-      <w:proofErr w:type="spellEnd"/>
-      <w:r>
-        <w:rPr>
-          <w:rFonts w:ascii="Times New Roman" w:hAnsi="Times New Roman" w:cs="Times New Roman"/>
-          <w:sz w:val="24"/>
-          <w:szCs w:val="24"/>
-        </w:rPr>
-        <w:t>)</w:t>
+        <w:t xml:space="preserve"> (IoU)</w:t>
       </w:r>
       <w:r>
         <w:rPr>
@@ -13672,25 +13380,7 @@
           <w:sz w:val="24"/>
           <w:szCs w:val="24"/>
         </w:rPr>
-        <w:t xml:space="preserve"> </w:t>
-      </w:r>
-      <w:proofErr w:type="spellStart"/>
-      <w:r>
-        <w:rPr>
-          <w:rFonts w:ascii="Times New Roman" w:hAnsi="Times New Roman" w:cs="Times New Roman"/>
-          <w:sz w:val="24"/>
-          <w:szCs w:val="24"/>
-        </w:rPr>
-        <w:t>IoU</w:t>
-      </w:r>
-      <w:proofErr w:type="spellEnd"/>
-      <w:r>
-        <w:rPr>
-          <w:rFonts w:ascii="Times New Roman" w:hAnsi="Times New Roman" w:cs="Times New Roman"/>
-          <w:sz w:val="24"/>
-          <w:szCs w:val="24"/>
-        </w:rPr>
-        <w:t xml:space="preserve"> values </w:t>
+        <w:t xml:space="preserve"> IoU values </w:t>
       </w:r>
       <w:r>
         <w:rPr>
@@ -14074,15 +13764,7 @@
     </w:p>
     <w:p>
       <w:r>
-        <w:t xml:space="preserve">An implementation of the YOLOv3 architecture called </w:t>
-      </w:r>
-      <w:proofErr w:type="spellStart"/>
-      <w:r>
-        <w:t>DarkNet</w:t>
-      </w:r>
-      <w:proofErr w:type="spellEnd"/>
-      <w:r>
-        <w:t xml:space="preserve"> built using C by YOLO authors </w:t>
+        <w:t xml:space="preserve">An implementation of the YOLOv3 architecture called DarkNet built using C by YOLO authors </w:t>
       </w:r>
       <w:r>
         <w:t>i</w:t>
@@ -14142,21 +13824,8 @@
       </w:r>
     </w:p>
     <w:p>
-      <w:proofErr w:type="spellStart"/>
-      <w:r>
-        <w:t>TensorBoard</w:t>
-      </w:r>
-      <w:proofErr w:type="spellEnd"/>
-      <w:r>
-        <w:t xml:space="preserve"> was implemented to provide model performance metrics and model comparison.  Since ARGO lacks a UI interface, the </w:t>
-      </w:r>
-      <w:proofErr w:type="spellStart"/>
-      <w:r>
-        <w:t>TensorBoard</w:t>
-      </w:r>
-      <w:proofErr w:type="spellEnd"/>
-      <w:r>
-        <w:t xml:space="preserve"> event outputs were transferred to a local machine and evaluated there.  </w:t>
+      <w:r>
+        <w:t xml:space="preserve">TensorBoard was implemented to provide model performance metrics and model comparison.  Since ARGO lacks a UI interface, the TensorBoard event outputs were transferred to a local machine and evaluated there.  </w:t>
       </w:r>
       <w:r>
         <w:rPr>
@@ -14204,13 +13873,8 @@
       </w:r>
     </w:p>
     <w:p>
-      <w:proofErr w:type="spellStart"/>
-      <w:r>
-        <w:t>OSError</w:t>
-      </w:r>
-      <w:proofErr w:type="spellEnd"/>
-      <w:r>
-        <w:t xml:space="preserve"> – unable to open H5 file (file lock unavailable)</w:t>
+      <w:r>
+        <w:t>OSError – unable to open H5 file (file lock unavailable)</w:t>
       </w:r>
     </w:p>
     <w:p>
@@ -14282,7 +13946,7 @@
           <w:szCs w:val="32"/>
         </w:rPr>
       </w:pPr>
-      <w:bookmarkStart w:id="145" w:name="_Toc14635023"/>
+      <w:bookmarkStart w:id="156" w:name="_Toc14635023"/>
       <w:r>
         <w:rPr>
           <w:rFonts w:ascii="Times New Roman" w:hAnsi="Times New Roman" w:cs="Times New Roman"/>
@@ -14393,7 +14057,7 @@
         </w:rPr>
         <w:t>(SSD)</w:t>
       </w:r>
-      <w:bookmarkEnd w:id="145"/>
+      <w:bookmarkEnd w:id="156"/>
     </w:p>
     <w:p>
       <w:pPr>
@@ -14600,43 +14264,7 @@
           <w:szCs w:val="24"/>
         </w:rPr>
         <w:lastRenderedPageBreak/>
-        <w:t>convolutional model for predicting detections is different for each feature layer (</w:t>
-      </w:r>
-      <w:proofErr w:type="spellStart"/>
-      <w:r>
-        <w:rPr>
-          <w:rFonts w:ascii="Times New Roman" w:hAnsi="Times New Roman" w:cs="Times New Roman"/>
-          <w:sz w:val="24"/>
-          <w:szCs w:val="24"/>
-        </w:rPr>
-        <w:t>cf</w:t>
-      </w:r>
-      <w:proofErr w:type="spellEnd"/>
-      <w:r>
-        <w:rPr>
-          <w:rFonts w:ascii="Times New Roman" w:hAnsi="Times New Roman" w:cs="Times New Roman"/>
-          <w:sz w:val="24"/>
-          <w:szCs w:val="24"/>
-        </w:rPr>
-        <w:t xml:space="preserve"> </w:t>
-      </w:r>
-      <w:proofErr w:type="spellStart"/>
-      <w:r>
-        <w:rPr>
-          <w:rFonts w:ascii="Times New Roman" w:hAnsi="Times New Roman" w:cs="Times New Roman"/>
-          <w:sz w:val="24"/>
-          <w:szCs w:val="24"/>
-        </w:rPr>
-        <w:t>Overfeat</w:t>
-      </w:r>
-      <w:proofErr w:type="spellEnd"/>
-      <w:r>
-        <w:rPr>
-          <w:rFonts w:ascii="Times New Roman" w:hAnsi="Times New Roman" w:cs="Times New Roman"/>
-          <w:sz w:val="24"/>
-          <w:szCs w:val="24"/>
-        </w:rPr>
-        <w:t xml:space="preserve">[4] and YOLO[5] that operate on a single scale feature map). </w:t>
+        <w:t xml:space="preserve">convolutional model for predicting detections is different for each feature layer (cf Overfeat[4] and YOLO[5] that operate on a single scale feature map). </w:t>
       </w:r>
     </w:p>
     <w:p>
@@ -14724,25 +14352,7 @@
           <w:sz w:val="24"/>
           <w:szCs w:val="24"/>
         </w:rPr>
-        <w:t xml:space="preserve">rom the </w:t>
-      </w:r>
-      <w:proofErr w:type="spellStart"/>
-      <w:r>
-        <w:rPr>
-          <w:rFonts w:ascii="Times New Roman" w:hAnsi="Times New Roman" w:cs="Times New Roman"/>
-          <w:sz w:val="24"/>
-          <w:szCs w:val="24"/>
-        </w:rPr>
-        <w:t>MultiBox</w:t>
-      </w:r>
-      <w:proofErr w:type="spellEnd"/>
-      <w:r>
-        <w:rPr>
-          <w:rFonts w:ascii="Times New Roman" w:hAnsi="Times New Roman" w:cs="Times New Roman"/>
-          <w:sz w:val="24"/>
-          <w:szCs w:val="24"/>
-        </w:rPr>
-        <w:t xml:space="preserve"> objective</w:t>
+        <w:t>rom the MultiBox objective</w:t>
       </w:r>
       <w:r>
         <w:rPr>
@@ -14835,25 +14445,7 @@
           <w:sz w:val="24"/>
           <w:szCs w:val="24"/>
         </w:rPr>
-        <w:t xml:space="preserve">The confidence loss is the </w:t>
-      </w:r>
-      <w:proofErr w:type="spellStart"/>
-      <w:r>
-        <w:rPr>
-          <w:rFonts w:ascii="Times New Roman" w:hAnsi="Times New Roman" w:cs="Times New Roman"/>
-          <w:sz w:val="24"/>
-          <w:szCs w:val="24"/>
-        </w:rPr>
-        <w:t>softmax</w:t>
-      </w:r>
-      <w:proofErr w:type="spellEnd"/>
-      <w:r>
-        <w:rPr>
-          <w:rFonts w:ascii="Times New Roman" w:hAnsi="Times New Roman" w:cs="Times New Roman"/>
-          <w:sz w:val="24"/>
-          <w:szCs w:val="24"/>
-        </w:rPr>
-        <w:t xml:space="preserve"> loss over multiple classes confidences (c)</w:t>
+        <w:t>The confidence loss is the softmax loss over multiple classes confidences (c)</w:t>
       </w:r>
       <w:r>
         <w:rPr>
@@ -15076,7 +14668,7 @@
           <w:szCs w:val="40"/>
         </w:rPr>
       </w:pPr>
-      <w:bookmarkStart w:id="146" w:name="_Toc14635024"/>
+      <w:bookmarkStart w:id="157" w:name="_Toc14635024"/>
       <w:r>
         <w:rPr>
           <w:rFonts w:ascii="Times New Roman" w:hAnsi="Times New Roman" w:cs="Times New Roman"/>
@@ -15101,19 +14693,11 @@
         <w:tab/>
         <w:t>Visualizations</w:t>
       </w:r>
-      <w:bookmarkEnd w:id="146"/>
+      <w:bookmarkEnd w:id="157"/>
     </w:p>
     <w:p>
       <w:r>
-        <w:t xml:space="preserve">Include </w:t>
-      </w:r>
-      <w:proofErr w:type="spellStart"/>
-      <w:r>
-        <w:t>TensorBoard</w:t>
-      </w:r>
-      <w:proofErr w:type="spellEnd"/>
-      <w:r>
-        <w:t xml:space="preserve"> outputs and any other metrics output</w:t>
+        <w:t>Include TensorBoard outputs and any other metrics output</w:t>
       </w:r>
       <w:r>
         <w:t xml:space="preserve">  (mention this covers a stretch goal)</w:t>
@@ -15132,7 +14716,7 @@
           <w:szCs w:val="40"/>
         </w:rPr>
       </w:pPr>
-      <w:bookmarkStart w:id="147" w:name="_Toc14635025"/>
+      <w:bookmarkStart w:id="158" w:name="_Toc14635025"/>
       <w:r>
         <w:rPr>
           <w:rFonts w:ascii="Times New Roman" w:hAnsi="Times New Roman" w:cs="Times New Roman"/>
@@ -15156,7 +14740,7 @@
         <w:tab/>
         <w:t>Stretch Goals</w:t>
       </w:r>
-      <w:bookmarkEnd w:id="147"/>
+      <w:bookmarkEnd w:id="158"/>
     </w:p>
     <w:p/>
     <w:p>
@@ -15172,7 +14756,7 @@
           <w:szCs w:val="32"/>
         </w:rPr>
       </w:pPr>
-      <w:bookmarkStart w:id="148" w:name="_Toc14635026"/>
+      <w:bookmarkStart w:id="159" w:name="_Toc14635026"/>
       <w:r>
         <w:rPr>
           <w:rFonts w:ascii="Times New Roman" w:hAnsi="Times New Roman" w:cs="Times New Roman"/>
@@ -15206,7 +14790,7 @@
         </w:rPr>
         <w:t>can we change title to indicate which stretch goal this implements?)</w:t>
       </w:r>
-      <w:bookmarkEnd w:id="148"/>
+      <w:bookmarkEnd w:id="159"/>
     </w:p>
     <w:p>
       <w:r>
@@ -16083,7 +15667,7 @@
           <w:szCs w:val="32"/>
         </w:rPr>
       </w:pPr>
-      <w:bookmarkStart w:id="149" w:name="_Toc14635027"/>
+      <w:bookmarkStart w:id="160" w:name="_Toc14635027"/>
       <w:r>
         <w:rPr>
           <w:rFonts w:ascii="Times New Roman" w:hAnsi="Times New Roman" w:cs="Times New Roman"/>
@@ -16128,7 +15712,7 @@
         </w:rPr>
         <w:t>Object detection in videos</w:t>
       </w:r>
-      <w:bookmarkEnd w:id="149"/>
+      <w:bookmarkEnd w:id="160"/>
     </w:p>
     <w:p>
       <w:r>
@@ -16165,7 +15749,7 @@
           <w:szCs w:val="32"/>
         </w:rPr>
       </w:pPr>
-      <w:bookmarkStart w:id="150" w:name="_Toc14635028"/>
+      <w:bookmarkStart w:id="161" w:name="_Toc14635028"/>
       <w:r>
         <w:rPr>
           <w:rFonts w:ascii="Times New Roman" w:hAnsi="Times New Roman" w:cs="Times New Roman"/>
@@ -16210,37 +15794,16 @@
         </w:rPr>
         <w:t>Cloud Computing</w:t>
       </w:r>
-      <w:bookmarkEnd w:id="150"/>
+      <w:bookmarkEnd w:id="161"/>
     </w:p>
     <w:p>
-      <w:proofErr w:type="spellStart"/>
-      <w:r>
-        <w:t>MLaaS</w:t>
-      </w:r>
-      <w:proofErr w:type="spellEnd"/>
-      <w:r>
-        <w:t xml:space="preserve"> – Machine Learning as a Service is offered by all major Cloud computing providers like AWS, Microsoft, Google and IBM.  The team decided to focus on the AWS offering due to familiarity with AWS. AWS </w:t>
-      </w:r>
-      <w:proofErr w:type="spellStart"/>
-      <w:r>
-        <w:t>Sagemaker</w:t>
-      </w:r>
-      <w:proofErr w:type="spellEnd"/>
-      <w:r>
-        <w:t xml:space="preserve"> is a managed service offering that is advertised as an at scale Machine Learning/Deep Learning service with no infrastructure management, ability to deploy trained models behind endpoints. </w:t>
+      <w:r>
+        <w:t xml:space="preserve">MLaaS – Machine Learning as a Service is offered by all major Cloud computing providers like AWS, Microsoft, Google and IBM.  The team decided to focus on the AWS offering due to familiarity with AWS. AWS Sagemaker is a managed service offering that is advertised as an at scale Machine Learning/Deep Learning service with no infrastructure management, ability to deploy trained models behind endpoints. </w:t>
       </w:r>
     </w:p>
     <w:p>
       <w:r>
-        <w:t xml:space="preserve">At a high level, there are 4 ways to train/run models in </w:t>
-      </w:r>
-      <w:proofErr w:type="spellStart"/>
-      <w:r>
-        <w:t>Sagemaker</w:t>
-      </w:r>
-      <w:proofErr w:type="spellEnd"/>
-      <w:r>
-        <w:t>.  One is to use one of many AWS provided algorithms (for e.g. object-detection, K-means, image classification, among others), another to  bring your own training logic and use AWS to train a model and host it, a third is to just host a model and the fourth is a fully custom container with custom libraries, code etc.</w:t>
+        <w:t>At a high level, there are 4 ways to train/run models in Sagemaker.  One is to use one of many AWS provided algorithms (for e.g. object-detection, K-means, image classification, among others), another to  bring your own training logic and use AWS to train a model and host it, a third is to just host a model and the fourth is a fully custom container with custom libraries, code etc.</w:t>
       </w:r>
     </w:p>
     <w:p>
@@ -16248,36 +15811,12 @@
         <w:t>The team attempted to use the first option, which is to use an out of the box algorithm for object detection.  AWS is internally using Single Shot Multi-Box Detection (SSD) algorithm to implement this.  Some of the challenges faced were with Service limits on AWS account and data preparation.  Existing service limits required a separate request for each EC2 instance type that was planned for use</w:t>
       </w:r>
       <w:r>
-        <w:t xml:space="preserve">.  This service level expansion exercise is time consuming as it requires an AWS representative’s involvement.  The out of the box algorithm expects the data and related annotation to be a particular format (JSON).  </w:t>
-      </w:r>
-      <w:proofErr w:type="spellStart"/>
-      <w:r>
-        <w:t>Simpons’s</w:t>
-      </w:r>
-      <w:proofErr w:type="spellEnd"/>
-      <w:r>
-        <w:t xml:space="preserve"> dataset available via Kaggle would need to go through a major transformation to align to the </w:t>
-      </w:r>
-      <w:proofErr w:type="spellStart"/>
-      <w:r>
-        <w:t>Sagemaker</w:t>
-      </w:r>
-      <w:proofErr w:type="spellEnd"/>
-      <w:r>
-        <w:t xml:space="preserve"> image detection format.  </w:t>
+        <w:t xml:space="preserve">.  This service level expansion exercise is time consuming as it requires an AWS representative’s involvement.  The out of the box algorithm expects the data and related annotation to be a particular format (JSON).  Simpons’s dataset available via Kaggle would need to go through a major transformation to align to the Sagemaker image detection format.  </w:t>
       </w:r>
     </w:p>
     <w:p>
       <w:r>
-        <w:t xml:space="preserve">Alternatively, an existing algorithm that the team developed (for e.g. YOLO) could be ported over to </w:t>
-      </w:r>
-      <w:proofErr w:type="spellStart"/>
-      <w:r>
-        <w:t>Sagemaker</w:t>
-      </w:r>
-      <w:proofErr w:type="spellEnd"/>
-      <w:r>
-        <w:t xml:space="preserve"> and run as is.  Team is exploring this option. </w:t>
+        <w:t xml:space="preserve">Alternatively, an existing algorithm that the team developed (for e.g. YOLO) could be ported over to Sagemaker and run as is.  Team is exploring this option. </w:t>
       </w:r>
     </w:p>
     <w:p/>
@@ -16294,7 +15833,7 @@
           <w:szCs w:val="40"/>
         </w:rPr>
       </w:pPr>
-      <w:bookmarkStart w:id="151" w:name="_Toc14635029"/>
+      <w:bookmarkStart w:id="162" w:name="_Toc14635029"/>
       <w:r>
         <w:rPr>
           <w:rFonts w:ascii="Times New Roman" w:hAnsi="Times New Roman" w:cs="Times New Roman"/>
@@ -16340,7 +15879,7 @@
         </w:rPr>
         <w:t>t</w:t>
       </w:r>
-      <w:bookmarkEnd w:id="151"/>
+      <w:bookmarkEnd w:id="162"/>
     </w:p>
     <w:p>
       <w:r>
@@ -16361,7 +15900,7 @@
           <w:szCs w:val="40"/>
         </w:rPr>
       </w:pPr>
-      <w:bookmarkStart w:id="152" w:name="_Toc14635030"/>
+      <w:bookmarkStart w:id="163" w:name="_Toc14635030"/>
       <w:r>
         <w:rPr>
           <w:rFonts w:ascii="Times New Roman" w:hAnsi="Times New Roman" w:cs="Times New Roman"/>
@@ -16385,7 +15924,7 @@
         <w:tab/>
         <w:t>References</w:t>
       </w:r>
-      <w:bookmarkEnd w:id="152"/>
+      <w:bookmarkEnd w:id="163"/>
     </w:p>
     <w:p>
       <w:pPr>
@@ -16407,43 +15946,7 @@
           <w:sz w:val="24"/>
           <w:szCs w:val="24"/>
         </w:rPr>
-        <w:t xml:space="preserve">Shoji Kido; </w:t>
-      </w:r>
-      <w:proofErr w:type="spellStart"/>
-      <w:r>
-        <w:rPr>
-          <w:rFonts w:ascii="Times New Roman" w:eastAsia="Times New Roman" w:hAnsi="Times New Roman" w:cs="Times New Roman"/>
-          <w:sz w:val="24"/>
-          <w:szCs w:val="24"/>
-        </w:rPr>
-        <w:t>Yasusi</w:t>
-      </w:r>
-      <w:proofErr w:type="spellEnd"/>
-      <w:r>
-        <w:rPr>
-          <w:rFonts w:ascii="Times New Roman" w:eastAsia="Times New Roman" w:hAnsi="Times New Roman" w:cs="Times New Roman"/>
-          <w:sz w:val="24"/>
-          <w:szCs w:val="24"/>
-        </w:rPr>
-        <w:t xml:space="preserve"> Hirano; </w:t>
-      </w:r>
-      <w:proofErr w:type="spellStart"/>
-      <w:r>
-        <w:rPr>
-          <w:rFonts w:ascii="Times New Roman" w:eastAsia="Times New Roman" w:hAnsi="Times New Roman" w:cs="Times New Roman"/>
-          <w:sz w:val="24"/>
-          <w:szCs w:val="24"/>
-        </w:rPr>
-        <w:t>Noriaki</w:t>
-      </w:r>
-      <w:proofErr w:type="spellEnd"/>
-      <w:r>
-        <w:rPr>
-          <w:rFonts w:ascii="Times New Roman" w:eastAsia="Times New Roman" w:hAnsi="Times New Roman" w:cs="Times New Roman"/>
-          <w:sz w:val="24"/>
-          <w:szCs w:val="24"/>
-        </w:rPr>
-        <w:t xml:space="preserve"> Hashimoto Detection and classification of lung abnormalities by use of convolutional neural network (CNN) and regions with CNN features (R-CNN) </w:t>
+        <w:t xml:space="preserve">Shoji Kido; Yasusi Hirano; Noriaki Hashimoto Detection and classification of lung abnormalities by use of convolutional neural network (CNN) and regions with CNN features (R-CNN) </w:t>
       </w:r>
       <w:hyperlink r:id="rId19">
         <w:r>
@@ -16476,25 +15979,7 @@
           <w:sz w:val="24"/>
           <w:szCs w:val="24"/>
         </w:rPr>
-        <w:t xml:space="preserve">Suresh Prasad </w:t>
-      </w:r>
-      <w:proofErr w:type="spellStart"/>
-      <w:r>
-        <w:rPr>
-          <w:rFonts w:ascii="Times New Roman" w:eastAsia="Times New Roman" w:hAnsi="Times New Roman" w:cs="Times New Roman"/>
-          <w:sz w:val="24"/>
-          <w:szCs w:val="24"/>
-        </w:rPr>
-        <w:t>Kannojia</w:t>
-      </w:r>
-      <w:proofErr w:type="spellEnd"/>
-      <w:r>
-        <w:rPr>
-          <w:rFonts w:ascii="Times New Roman" w:eastAsia="Times New Roman" w:hAnsi="Times New Roman" w:cs="Times New Roman"/>
-          <w:sz w:val="24"/>
-          <w:szCs w:val="24"/>
-        </w:rPr>
-        <w:t xml:space="preserve">; Gaurav Jaiswal Ensemble of Hybrid CNN-ELM Model for Image Classification </w:t>
+        <w:t xml:space="preserve">Suresh Prasad Kannojia; Gaurav Jaiswal Ensemble of Hybrid CNN-ELM Model for Image Classification </w:t>
       </w:r>
       <w:hyperlink r:id="rId20">
         <w:r>
@@ -16551,61 +16036,7 @@
           <w:sz w:val="24"/>
           <w:szCs w:val="24"/>
         </w:rPr>
-        <w:t xml:space="preserve">Faster R-CNN </w:t>
-      </w:r>
-      <w:proofErr w:type="spellStart"/>
-      <w:r>
-        <w:rPr>
-          <w:rFonts w:ascii="Times New Roman" w:eastAsia="Times New Roman" w:hAnsi="Times New Roman" w:cs="Times New Roman"/>
-          <w:sz w:val="24"/>
-          <w:szCs w:val="24"/>
-        </w:rPr>
-        <w:t>Shaoqing</w:t>
-      </w:r>
-      <w:proofErr w:type="spellEnd"/>
-      <w:r>
-        <w:rPr>
-          <w:rFonts w:ascii="Times New Roman" w:eastAsia="Times New Roman" w:hAnsi="Times New Roman" w:cs="Times New Roman"/>
-          <w:sz w:val="24"/>
-          <w:szCs w:val="24"/>
-        </w:rPr>
-        <w:t xml:space="preserve"> Ren, </w:t>
-      </w:r>
-      <w:proofErr w:type="spellStart"/>
-      <w:r>
-        <w:rPr>
-          <w:rFonts w:ascii="Times New Roman" w:eastAsia="Times New Roman" w:hAnsi="Times New Roman" w:cs="Times New Roman"/>
-          <w:sz w:val="24"/>
-          <w:szCs w:val="24"/>
-        </w:rPr>
-        <w:t>Kaiming</w:t>
-      </w:r>
-      <w:proofErr w:type="spellEnd"/>
-      <w:r>
-        <w:rPr>
-          <w:rFonts w:ascii="Times New Roman" w:eastAsia="Times New Roman" w:hAnsi="Times New Roman" w:cs="Times New Roman"/>
-          <w:sz w:val="24"/>
-          <w:szCs w:val="24"/>
-        </w:rPr>
-        <w:t xml:space="preserve"> He, Ross </w:t>
-      </w:r>
-      <w:proofErr w:type="spellStart"/>
-      <w:r>
-        <w:rPr>
-          <w:rFonts w:ascii="Times New Roman" w:eastAsia="Times New Roman" w:hAnsi="Times New Roman" w:cs="Times New Roman"/>
-          <w:sz w:val="24"/>
-          <w:szCs w:val="24"/>
-        </w:rPr>
-        <w:t>Girshick</w:t>
-      </w:r>
-      <w:proofErr w:type="spellEnd"/>
-      <w:r>
-        <w:rPr>
-          <w:rFonts w:ascii="Times New Roman" w:eastAsia="Times New Roman" w:hAnsi="Times New Roman" w:cs="Times New Roman"/>
-          <w:sz w:val="24"/>
-          <w:szCs w:val="24"/>
-        </w:rPr>
-        <w:t xml:space="preserve">, Jian Sun </w:t>
+        <w:t xml:space="preserve">Faster R-CNN Shaoqing Ren, Kaiming He, Ross Girshick, Jian Sun </w:t>
       </w:r>
       <w:hyperlink r:id="rId21">
         <w:r>
@@ -16671,23 +16102,7 @@
                 <w:rFonts w:ascii="Times New Roman" w:eastAsia="Times New Roman" w:hAnsi="Times New Roman" w:cs="Times New Roman"/>
                 <w:color w:val="000000"/>
               </w:rPr>
-              <w:t xml:space="preserve">Kaggle.com, "The Simpsons Characters Data," </w:t>
-            </w:r>
-            <w:proofErr w:type="spellStart"/>
-            <w:r>
-              <w:rPr>
-                <w:rFonts w:ascii="Times New Roman" w:eastAsia="Times New Roman" w:hAnsi="Times New Roman" w:cs="Times New Roman"/>
-                <w:color w:val="000000"/>
-              </w:rPr>
-              <w:t>kaggle</w:t>
-            </w:r>
-            <w:proofErr w:type="spellEnd"/>
-            <w:r>
-              <w:rPr>
-                <w:rFonts w:ascii="Times New Roman" w:eastAsia="Times New Roman" w:hAnsi="Times New Roman" w:cs="Times New Roman"/>
-                <w:color w:val="000000"/>
-              </w:rPr>
-              <w:t xml:space="preserve">, 15 June 2017. [Online]. Available: </w:t>
+              <w:t xml:space="preserve">Kaggle.com, "The Simpsons Characters Data," kaggle, 15 June 2017. [Online]. Available: </w:t>
             </w:r>
             <w:hyperlink r:id="rId22" w:history="1">
               <w:r>
@@ -16762,13 +16177,8 @@
       <w:pPr>
         <w:spacing w:line="360" w:lineRule="auto"/>
       </w:pPr>
-      <w:proofErr w:type="spellStart"/>
-      <w:r>
-        <w:t>Sagemaker</w:t>
-      </w:r>
-      <w:proofErr w:type="spellEnd"/>
-      <w:r>
-        <w:t>:</w:t>
+      <w:r>
+        <w:t>Sagemaker:</w:t>
       </w:r>
     </w:p>
     <w:p>
@@ -20835,6 +20245,7 @@
   <w:style w:type="character" w:default="1" w:styleId="DefaultParagraphFont">
     <w:name w:val="Default Paragraph Font"/>
     <w:uiPriority w:val="1"/>
+    <w:semiHidden/>
     <w:unhideWhenUsed/>
   </w:style>
   <w:style w:type="table" w:default="1" w:styleId="TableNormal">
@@ -21509,7 +20920,7 @@
 </file>
 
 <file path=customXml/itemProps1.xml><?xml version="1.0" encoding="utf-8"?>
-<ds:datastoreItem xmlns:ds="http://schemas.openxmlformats.org/officeDocument/2006/customXml" ds:itemID="{FF8E7C7B-277A-40FD-8D68-794DBEDD7AEC}">
+<ds:datastoreItem xmlns:ds="http://schemas.openxmlformats.org/officeDocument/2006/customXml" ds:itemID="{1BAFE6DB-67CD-4864-9C1A-8EC412719D90}">
   <ds:schemaRefs>
     <ds:schemaRef ds:uri="http://schemas.openxmlformats.org/officeDocument/2006/bibliography"/>
   </ds:schemaRefs>

</xml_diff>